<commit_message>
Finalização das descrições do relatório
</commit_message>
<xml_diff>
--- a/relatório/relatorio_proj_nanoShell_2181593-2182634.docx
+++ b/relatório/relatorio_proj_nanoShell_2181593-2182634.docx
@@ -604,7 +604,12 @@
       </w:r>
       <w:proofErr w:type="spellEnd"/>
       <w:r>
-        <w:t xml:space="preserve">. Nesta função é introduzida a interface base da </w:t>
+        <w:t xml:space="preserve">. </w:t>
+      </w:r>
+    </w:p>
+    <w:p>
+      <w:r>
+        <w:t xml:space="preserve">Nesta função é introduzida a interface base da </w:t>
       </w:r>
       <w:proofErr w:type="spellStart"/>
       <w:r>
@@ -716,7 +721,37 @@
         <w:rPr>
           <w:rFonts w:cs="Times New Roman"/>
         </w:rPr>
-        <w:t>Redireccionamento do canal de saída padrão</w:t>
+        <w:t>Redireccionamento do</w:t>
+      </w:r>
+      <w:r>
+        <w:rPr>
+          <w:rFonts w:cs="Times New Roman"/>
+        </w:rPr>
+        <w:t>s</w:t>
+      </w:r>
+      <w:r>
+        <w:rPr>
+          <w:rFonts w:cs="Times New Roman"/>
+        </w:rPr>
+        <w:t xml:space="preserve"> cana</w:t>
+      </w:r>
+      <w:r>
+        <w:rPr>
+          <w:rFonts w:cs="Times New Roman"/>
+        </w:rPr>
+        <w:t>is</w:t>
+      </w:r>
+      <w:r>
+        <w:rPr>
+          <w:rFonts w:cs="Times New Roman"/>
+        </w:rPr>
+        <w:t xml:space="preserve"> de saída </w:t>
+      </w:r>
+      <w:r>
+        <w:rPr>
+          <w:rFonts w:cs="Times New Roman"/>
+        </w:rPr>
+        <w:t>e de erro padrão</w:t>
       </w:r>
     </w:p>
     <w:p>
@@ -781,58 +816,1143 @@
       <w:pPr>
         <w:rPr>
           <w:rFonts w:cs="Times New Roman"/>
+          <w:color w:val="000000" w:themeColor="text1"/>
+          <w:szCs w:val="24"/>
+        </w:rPr>
+      </w:pPr>
+      <w:r>
+        <w:rPr>
+          <w:rFonts w:cs="Times New Roman"/>
+          <w:color w:val="000000" w:themeColor="text1"/>
+          <w:szCs w:val="24"/>
+        </w:rPr>
+        <w:t>Conforme</w:t>
+      </w:r>
+      <w:r>
+        <w:rPr>
+          <w:rFonts w:cs="Times New Roman"/>
+          <w:color w:val="000000" w:themeColor="text1"/>
+          <w:szCs w:val="24"/>
+        </w:rPr>
+        <w:t xml:space="preserve"> descrito nas considerações gerais, a </w:t>
+      </w:r>
+      <w:proofErr w:type="spellStart"/>
+      <w:r>
+        <w:rPr>
+          <w:rFonts w:cs="Times New Roman"/>
+          <w:i/>
+          <w:iCs/>
+          <w:color w:val="000000" w:themeColor="text1"/>
+          <w:szCs w:val="24"/>
+        </w:rPr>
+        <w:t>nanoShell</w:t>
+      </w:r>
+      <w:proofErr w:type="spellEnd"/>
+      <w:r>
+        <w:rPr>
+          <w:rFonts w:cs="Times New Roman"/>
+          <w:color w:val="000000" w:themeColor="text1"/>
+          <w:szCs w:val="24"/>
+        </w:rPr>
+        <w:t xml:space="preserve"> ao receber um comando, seja inserido pelo utilizador ou através da leitura de comandos de um ficheiro, valida toda a </w:t>
+      </w:r>
+      <w:proofErr w:type="spellStart"/>
+      <w:r>
+        <w:rPr>
+          <w:rFonts w:cs="Times New Roman"/>
+          <w:i/>
+          <w:iCs/>
+          <w:color w:val="000000" w:themeColor="text1"/>
+          <w:szCs w:val="24"/>
+        </w:rPr>
+        <w:t>string</w:t>
+      </w:r>
+      <w:proofErr w:type="spellEnd"/>
+      <w:r>
+        <w:rPr>
+          <w:rFonts w:cs="Times New Roman"/>
+          <w:color w:val="000000" w:themeColor="text1"/>
+          <w:szCs w:val="24"/>
+        </w:rPr>
+        <w:t xml:space="preserve"> de dados introduzidos. Neste processo de validação, após verificar que todos os caracteres introduzidos são válidos (função </w:t>
+      </w:r>
+      <w:proofErr w:type="spellStart"/>
+      <w:r>
+        <w:rPr>
+          <w:rFonts w:cs="Times New Roman"/>
+          <w:i/>
+          <w:iCs/>
+          <w:color w:val="000000" w:themeColor="text1"/>
+          <w:szCs w:val="24"/>
+        </w:rPr>
+        <w:t>nano_verify_char</w:t>
+      </w:r>
+      <w:proofErr w:type="spellEnd"/>
+      <w:r>
+        <w:rPr>
+          <w:rFonts w:cs="Times New Roman"/>
+          <w:color w:val="000000" w:themeColor="text1"/>
+          <w:szCs w:val="24"/>
+        </w:rPr>
+        <w:t xml:space="preserve">), a </w:t>
+      </w:r>
+      <w:proofErr w:type="spellStart"/>
+      <w:r>
+        <w:rPr>
+          <w:rFonts w:cs="Times New Roman"/>
+          <w:i/>
+          <w:iCs/>
+          <w:color w:val="000000" w:themeColor="text1"/>
+          <w:szCs w:val="24"/>
+        </w:rPr>
+        <w:t>string</w:t>
+      </w:r>
+      <w:proofErr w:type="spellEnd"/>
+      <w:r>
+        <w:rPr>
+          <w:rFonts w:cs="Times New Roman"/>
+          <w:color w:val="000000" w:themeColor="text1"/>
+          <w:szCs w:val="24"/>
+        </w:rPr>
+        <w:t xml:space="preserve"> é dividida em “</w:t>
+      </w:r>
+      <w:proofErr w:type="spellStart"/>
+      <w:r>
+        <w:rPr>
+          <w:rFonts w:cs="Times New Roman"/>
+          <w:i/>
+          <w:iCs/>
+          <w:color w:val="000000" w:themeColor="text1"/>
+          <w:szCs w:val="24"/>
+        </w:rPr>
+        <w:t>tokens</w:t>
+      </w:r>
+      <w:proofErr w:type="spellEnd"/>
+      <w:r>
+        <w:rPr>
+          <w:rFonts w:cs="Times New Roman"/>
+          <w:color w:val="000000" w:themeColor="text1"/>
+          <w:szCs w:val="24"/>
+        </w:rPr>
+        <w:t xml:space="preserve">” </w:t>
+      </w:r>
+      <w:r>
+        <w:rPr>
+          <w:rFonts w:cs="Times New Roman"/>
+          <w:color w:val="000000" w:themeColor="text1"/>
+          <w:szCs w:val="24"/>
+        </w:rPr>
+        <w:t xml:space="preserve">(separados por espaço) de forma a verificar a existência do sinal de redireccionamento em um desses </w:t>
+      </w:r>
+      <w:proofErr w:type="spellStart"/>
+      <w:r>
+        <w:rPr>
+          <w:rFonts w:cs="Times New Roman"/>
+          <w:i/>
+          <w:iCs/>
+          <w:color w:val="000000" w:themeColor="text1"/>
+          <w:szCs w:val="24"/>
+        </w:rPr>
+        <w:t>tokens</w:t>
+      </w:r>
+      <w:proofErr w:type="spellEnd"/>
+      <w:r>
+        <w:rPr>
+          <w:rFonts w:cs="Times New Roman"/>
+          <w:color w:val="000000" w:themeColor="text1"/>
+          <w:szCs w:val="24"/>
+        </w:rPr>
+        <w:t xml:space="preserve">. </w:t>
+      </w:r>
+    </w:p>
+    <w:p>
+      <w:pPr>
+        <w:rPr>
+          <w:rFonts w:cs="Times New Roman"/>
+          <w:color w:val="000000" w:themeColor="text1"/>
+          <w:szCs w:val="24"/>
+        </w:rPr>
+      </w:pPr>
+      <w:bookmarkStart w:id="0" w:name="_GoBack"/>
+      <w:bookmarkEnd w:id="0"/>
+      <w:r>
+        <w:rPr>
+          <w:rFonts w:cs="Times New Roman"/>
+          <w:color w:val="000000" w:themeColor="text1"/>
+          <w:szCs w:val="24"/>
+        </w:rPr>
+        <w:lastRenderedPageBreak/>
+        <w:t xml:space="preserve">A função que faz a divisão em </w:t>
+      </w:r>
+      <w:proofErr w:type="spellStart"/>
+      <w:r>
+        <w:rPr>
+          <w:rFonts w:cs="Times New Roman"/>
+          <w:i/>
+          <w:iCs/>
+          <w:color w:val="000000" w:themeColor="text1"/>
+          <w:szCs w:val="24"/>
+        </w:rPr>
+        <w:t>tokens</w:t>
+      </w:r>
+      <w:proofErr w:type="spellEnd"/>
+      <w:r>
+        <w:rPr>
+          <w:rFonts w:cs="Times New Roman"/>
+          <w:color w:val="000000" w:themeColor="text1"/>
+          <w:szCs w:val="24"/>
+        </w:rPr>
+        <w:t xml:space="preserve"> é a </w:t>
+      </w:r>
+      <w:proofErr w:type="spellStart"/>
+      <w:r>
+        <w:rPr>
+          <w:rFonts w:cs="Times New Roman"/>
+          <w:i/>
+          <w:iCs/>
+          <w:color w:val="000000" w:themeColor="text1"/>
+          <w:szCs w:val="24"/>
+        </w:rPr>
+        <w:t>nano_split_lineptr</w:t>
+      </w:r>
+      <w:proofErr w:type="spellEnd"/>
+      <w:r>
+        <w:rPr>
+          <w:rFonts w:cs="Times New Roman"/>
+          <w:color w:val="000000" w:themeColor="text1"/>
+          <w:szCs w:val="24"/>
+        </w:rPr>
+        <w:t xml:space="preserve"> e a função que trata o redireccionamento é a </w:t>
+      </w:r>
+      <w:proofErr w:type="spellStart"/>
+      <w:r>
+        <w:rPr>
+          <w:rFonts w:cs="Times New Roman"/>
+          <w:i/>
+          <w:iCs/>
+          <w:color w:val="000000" w:themeColor="text1"/>
+          <w:szCs w:val="24"/>
+        </w:rPr>
+        <w:t>nano_verify_redirect</w:t>
+      </w:r>
+      <w:proofErr w:type="spellEnd"/>
+      <w:r>
+        <w:rPr>
+          <w:rFonts w:cs="Times New Roman"/>
+          <w:color w:val="000000" w:themeColor="text1"/>
+          <w:szCs w:val="24"/>
+        </w:rPr>
+        <w:t xml:space="preserve"> que devolverá um valor entre 1 a 4 em caso de sucesso, ou -1 em caso de não ter encontrado nenhum dos </w:t>
+      </w:r>
+      <w:proofErr w:type="spellStart"/>
+      <w:r>
+        <w:rPr>
+          <w:rFonts w:cs="Times New Roman"/>
+          <w:i/>
+          <w:iCs/>
+          <w:color w:val="000000" w:themeColor="text1"/>
+          <w:szCs w:val="24"/>
+        </w:rPr>
+        <w:t>tokens</w:t>
+      </w:r>
+      <w:r>
+        <w:rPr>
+          <w:rFonts w:cs="Times New Roman"/>
+          <w:color w:val="000000" w:themeColor="text1"/>
+          <w:szCs w:val="24"/>
+        </w:rPr>
+        <w:t>.</w:t>
+      </w:r>
+      <w:proofErr w:type="spellEnd"/>
+    </w:p>
+    <w:p>
+      <w:pPr>
+        <w:rPr>
+          <w:rFonts w:cs="Times New Roman"/>
+          <w:color w:val="000000" w:themeColor="text1"/>
+          <w:szCs w:val="24"/>
+        </w:rPr>
+      </w:pPr>
+      <w:r>
+        <w:rPr>
+          <w:rFonts w:cs="Times New Roman"/>
+          <w:color w:val="000000" w:themeColor="text1"/>
+          <w:szCs w:val="24"/>
+        </w:rPr>
+        <w:t xml:space="preserve">Em caso de sucesso devolve o ficheiro para onde será redirecionado o comando </w:t>
+      </w:r>
+      <w:r>
+        <w:rPr>
+          <w:rFonts w:cs="Times New Roman"/>
+          <w:color w:val="000000" w:themeColor="text1"/>
+          <w:szCs w:val="24"/>
+        </w:rPr>
+        <w:t xml:space="preserve">de </w:t>
+      </w:r>
+      <w:r>
+        <w:rPr>
+          <w:rFonts w:cs="Times New Roman"/>
+          <w:i/>
+          <w:iCs/>
+          <w:color w:val="000000" w:themeColor="text1"/>
+          <w:szCs w:val="24"/>
+        </w:rPr>
+        <w:t>output</w:t>
+      </w:r>
+      <w:r>
+        <w:rPr>
+          <w:rFonts w:cs="Times New Roman"/>
+          <w:color w:val="000000" w:themeColor="text1"/>
+          <w:szCs w:val="24"/>
+        </w:rPr>
+        <w:t xml:space="preserve"> (por ponteiro) e incrementa os contadores definidos numa estrutura de contadores global.</w:t>
+      </w:r>
+      <w:r>
+        <w:rPr>
+          <w:rFonts w:cs="Times New Roman"/>
+          <w:color w:val="000000" w:themeColor="text1"/>
+          <w:szCs w:val="24"/>
+        </w:rPr>
+        <w:t xml:space="preserve"> </w:t>
+      </w:r>
+    </w:p>
+    <w:p>
+      <w:pPr>
+        <w:rPr>
           <w:i/>
           <w:iCs/>
           <w:color w:val="FF0000"/>
+        </w:rPr>
+      </w:pPr>
+      <w:r>
+        <w:rPr>
+          <w:rFonts w:cs="Times New Roman"/>
+          <w:color w:val="000000" w:themeColor="text1"/>
           <w:szCs w:val="24"/>
         </w:rPr>
-      </w:pPr>
-      <w:r>
-        <w:rPr>
-          <w:rFonts w:cs="Times New Roman"/>
+        <w:t xml:space="preserve">Na função </w:t>
+      </w:r>
+      <w:proofErr w:type="spellStart"/>
+      <w:r>
+        <w:rPr>
+          <w:rFonts w:cs="Times New Roman"/>
+          <w:i/>
+          <w:iCs/>
+          <w:color w:val="000000" w:themeColor="text1"/>
+          <w:szCs w:val="24"/>
+        </w:rPr>
+        <w:t>nano_exec_commands</w:t>
+      </w:r>
+      <w:proofErr w:type="spellEnd"/>
+      <w:r>
+        <w:rPr>
+          <w:rFonts w:cs="Times New Roman"/>
+          <w:color w:val="000000" w:themeColor="text1"/>
+          <w:szCs w:val="24"/>
+        </w:rPr>
+        <w:t xml:space="preserve"> onde são chamadas as funções descritas anteriormente, guarda o resultado da verificação e, após criação de um processo filho é então aberto o ficheiro para onde será redirecionada a execução do comando.</w:t>
+      </w:r>
+    </w:p>
+    <w:p>
+      <w:pPr>
+        <w:pStyle w:val="Ttulo2"/>
+        <w:rPr>
+          <w:rFonts w:cs="Times New Roman"/>
+          <w:i/>
+          <w:iCs/>
+        </w:rPr>
+      </w:pPr>
+      <w:r>
+        <w:rPr>
+          <w:rFonts w:cs="Times New Roman"/>
+        </w:rPr>
+        <w:t xml:space="preserve">Captura de </w:t>
+      </w:r>
+      <w:proofErr w:type="spellStart"/>
+      <w:r>
+        <w:rPr>
+          <w:rFonts w:cs="Times New Roman"/>
+          <w:i/>
+          <w:iCs/>
+        </w:rPr>
+        <w:t>Signals</w:t>
+      </w:r>
+      <w:proofErr w:type="spellEnd"/>
+    </w:p>
+    <w:p>
+      <w:pPr>
+        <w:spacing w:after="0"/>
+        <w:rPr>
+          <w:rFonts w:cs="Times New Roman"/>
+          <w:i/>
+          <w:iCs/>
+          <w:color w:val="000000" w:themeColor="text1"/>
+          <w:szCs w:val="24"/>
+        </w:rPr>
+      </w:pPr>
+      <w:r>
+        <w:rPr>
+          <w:rFonts w:cs="Times New Roman"/>
+          <w:b/>
+          <w:bCs/>
+        </w:rPr>
+        <w:t>Estado de funcionamento:</w:t>
+      </w:r>
+      <w:r>
+        <w:rPr>
+          <w:rFonts w:cs="Times New Roman"/>
+          <w:b/>
+          <w:bCs/>
+        </w:rPr>
+        <w:t xml:space="preserve">  </w:t>
+      </w:r>
+      <w:r>
+        <w:rPr>
+          <w:rFonts w:cs="Times New Roman"/>
+          <w:i/>
+          <w:iCs/>
+          <w:color w:val="000000" w:themeColor="text1"/>
+          <w:szCs w:val="24"/>
+        </w:rPr>
+        <w:t>Totalmente operacional</w:t>
+      </w:r>
+    </w:p>
+    <w:p>
+      <w:pPr>
+        <w:spacing w:after="0"/>
+        <w:rPr>
+          <w:rFonts w:cs="Times New Roman"/>
+          <w:b/>
+          <w:bCs/>
+        </w:rPr>
+      </w:pPr>
+      <w:r>
+        <w:rPr>
+          <w:rFonts w:cs="Times New Roman"/>
+          <w:b/>
+          <w:bCs/>
+        </w:rPr>
+        <w:t>Implementação</w:t>
+      </w:r>
+      <w:r>
+        <w:rPr>
+          <w:rFonts w:cs="Times New Roman"/>
+          <w:b/>
+          <w:bCs/>
+        </w:rPr>
+        <w:t>:</w:t>
+      </w:r>
+    </w:p>
+    <w:p>
+      <w:pPr>
+        <w:rPr>
+          <w:color w:val="000000" w:themeColor="text1"/>
+        </w:rPr>
+      </w:pPr>
+      <w:r>
+        <w:rPr>
+          <w:i/>
+          <w:iCs/>
+          <w:color w:val="000000" w:themeColor="text1"/>
+        </w:rPr>
+        <w:t xml:space="preserve">A </w:t>
+      </w:r>
+      <w:proofErr w:type="spellStart"/>
+      <w:r>
+        <w:rPr>
+          <w:i/>
+          <w:iCs/>
+          <w:color w:val="000000" w:themeColor="text1"/>
+        </w:rPr>
+        <w:t>nanoShell</w:t>
+      </w:r>
+      <w:proofErr w:type="spellEnd"/>
+      <w:r>
+        <w:rPr>
+          <w:i/>
+          <w:iCs/>
+          <w:color w:val="000000" w:themeColor="text1"/>
+        </w:rPr>
+        <w:t xml:space="preserve"> por defeito captura os sinais </w:t>
+      </w:r>
+      <w:r>
+        <w:rPr>
+          <w:color w:val="000000" w:themeColor="text1"/>
+        </w:rPr>
+        <w:t>SIGINT</w:t>
+      </w:r>
+      <w:r>
+        <w:rPr>
+          <w:color w:val="000000" w:themeColor="text1"/>
+        </w:rPr>
+        <w:t xml:space="preserve">, </w:t>
+      </w:r>
+      <w:r>
+        <w:rPr>
+          <w:color w:val="000000" w:themeColor="text1"/>
+        </w:rPr>
+        <w:t>SIGUSR1</w:t>
+      </w:r>
+      <w:r>
+        <w:rPr>
+          <w:color w:val="000000" w:themeColor="text1"/>
+        </w:rPr>
+        <w:t xml:space="preserve"> e </w:t>
+      </w:r>
+      <w:r>
+        <w:rPr>
+          <w:color w:val="000000" w:themeColor="text1"/>
+        </w:rPr>
+        <w:t>SIGUSR2</w:t>
+      </w:r>
+      <w:r>
+        <w:rPr>
+          <w:color w:val="000000" w:themeColor="text1"/>
+        </w:rPr>
+        <w:t>, conforme os requisitos pedidos no enunciado do projeto</w:t>
+      </w:r>
+      <w:r>
+        <w:rPr>
+          <w:color w:val="000000" w:themeColor="text1"/>
+        </w:rPr>
+        <w:t>.</w:t>
+      </w:r>
+      <w:r>
+        <w:rPr>
+          <w:color w:val="000000" w:themeColor="text1"/>
+        </w:rPr>
+        <w:t xml:space="preserve"> Para elaboração destas funcionalidades, existe uma definição da </w:t>
+      </w:r>
+      <w:proofErr w:type="spellStart"/>
+      <w:r>
+        <w:rPr>
+          <w:i/>
+          <w:iCs/>
+          <w:color w:val="000000" w:themeColor="text1"/>
+        </w:rPr>
+        <w:t>sigaction</w:t>
+      </w:r>
+      <w:proofErr w:type="spellEnd"/>
+      <w:r>
+        <w:rPr>
+          <w:i/>
+          <w:iCs/>
+          <w:color w:val="000000" w:themeColor="text1"/>
+        </w:rPr>
+        <w:t xml:space="preserve"> </w:t>
+      </w:r>
+      <w:proofErr w:type="spellStart"/>
+      <w:r>
+        <w:rPr>
+          <w:i/>
+          <w:iCs/>
+          <w:color w:val="000000" w:themeColor="text1"/>
+        </w:rPr>
+        <w:t>act</w:t>
+      </w:r>
+      <w:proofErr w:type="spellEnd"/>
+      <w:r>
+        <w:rPr>
+          <w:color w:val="000000" w:themeColor="text1"/>
+        </w:rPr>
+        <w:t xml:space="preserve"> no código da função </w:t>
+      </w:r>
+      <w:proofErr w:type="spellStart"/>
+      <w:r>
+        <w:rPr>
+          <w:i/>
+          <w:iCs/>
+          <w:color w:val="000000" w:themeColor="text1"/>
+        </w:rPr>
+        <w:t>main</w:t>
+      </w:r>
+      <w:proofErr w:type="spellEnd"/>
+      <w:r>
+        <w:rPr>
+          <w:color w:val="000000" w:themeColor="text1"/>
+        </w:rPr>
+        <w:t xml:space="preserve"> onde é passada a rotina de tratamento de sinais para a função </w:t>
+      </w:r>
+      <w:proofErr w:type="spellStart"/>
+      <w:r>
+        <w:rPr>
+          <w:i/>
+          <w:iCs/>
+          <w:color w:val="000000" w:themeColor="text1"/>
+        </w:rPr>
+        <w:t>nano_sig_handler</w:t>
+      </w:r>
+      <w:proofErr w:type="spellEnd"/>
+      <w:r>
+        <w:rPr>
+          <w:color w:val="000000" w:themeColor="text1"/>
+        </w:rPr>
+        <w:t xml:space="preserve">. </w:t>
+      </w:r>
+    </w:p>
+    <w:p>
+      <w:pPr>
+        <w:rPr>
+          <w:color w:val="000000" w:themeColor="text1"/>
+        </w:rPr>
+      </w:pPr>
+      <w:r>
+        <w:rPr>
+          <w:color w:val="000000" w:themeColor="text1"/>
+        </w:rPr>
+        <w:t xml:space="preserve">Nesta função, como boa prática, guardamos a variável </w:t>
+      </w:r>
+      <w:proofErr w:type="spellStart"/>
+      <w:r>
+        <w:rPr>
+          <w:i/>
+          <w:iCs/>
+          <w:color w:val="000000" w:themeColor="text1"/>
+        </w:rPr>
+        <w:t>errno</w:t>
+      </w:r>
+      <w:proofErr w:type="spellEnd"/>
+      <w:r>
+        <w:rPr>
+          <w:color w:val="000000" w:themeColor="text1"/>
+        </w:rPr>
+        <w:t xml:space="preserve"> numa variável auxiliar para no final voltar a repor a variável</w:t>
+      </w:r>
+      <w:r>
+        <w:rPr>
+          <w:color w:val="000000" w:themeColor="text1"/>
+        </w:rPr>
+        <w:t>. Além disso apenas é executado o código necessário para implementação das funcionalidades pedidas</w:t>
+      </w:r>
+      <w:r>
+        <w:rPr>
+          <w:color w:val="000000" w:themeColor="text1"/>
+        </w:rPr>
+        <w:t>, em suma:</w:t>
+      </w:r>
+      <w:r>
+        <w:rPr>
+          <w:color w:val="000000" w:themeColor="text1"/>
+        </w:rPr>
+        <w:t xml:space="preserve"> no caso do SIGINT</w:t>
+      </w:r>
+      <w:r>
+        <w:rPr>
+          <w:color w:val="000000" w:themeColor="text1"/>
+        </w:rPr>
+        <w:t xml:space="preserve"> e do SIGUSR1 é impressa uma mensagem no </w:t>
+      </w:r>
+      <w:proofErr w:type="spellStart"/>
+      <w:r>
+        <w:rPr>
+          <w:i/>
+          <w:iCs/>
+          <w:color w:val="000000" w:themeColor="text1"/>
+        </w:rPr>
+        <w:t>stdout</w:t>
+      </w:r>
+      <w:proofErr w:type="spellEnd"/>
+      <w:r>
+        <w:rPr>
+          <w:color w:val="000000" w:themeColor="text1"/>
+        </w:rPr>
+        <w:t>, no caso do SIGUSR2 é criado um ficheiro no diretório corrente com informações dos diversos contadores (comandos ou redireccionamentos)</w:t>
+      </w:r>
+      <w:r>
+        <w:rPr>
+          <w:color w:val="000000" w:themeColor="text1"/>
+        </w:rPr>
+        <w:t>.</w:t>
+      </w:r>
+    </w:p>
+    <w:p>
+      <w:pPr>
+        <w:pStyle w:val="Ttulo2"/>
+        <w:rPr>
+          <w:rFonts w:cs="Times New Roman"/>
+        </w:rPr>
+      </w:pPr>
+      <w:r>
+        <w:rPr>
+          <w:rFonts w:cs="Times New Roman"/>
+        </w:rPr>
+        <w:t xml:space="preserve">Parâmetros da linha de comando - </w:t>
+      </w:r>
+      <w:proofErr w:type="spellStart"/>
+      <w:r>
+        <w:rPr>
+          <w:rFonts w:cs="Times New Roman"/>
+        </w:rPr>
+        <w:t>Help</w:t>
+      </w:r>
+      <w:proofErr w:type="spellEnd"/>
+    </w:p>
+    <w:p>
+      <w:pPr>
+        <w:spacing w:after="0"/>
+        <w:rPr>
+          <w:rFonts w:cs="Times New Roman"/>
+          <w:i/>
+          <w:iCs/>
+          <w:color w:val="000000" w:themeColor="text1"/>
+          <w:szCs w:val="24"/>
+        </w:rPr>
+      </w:pPr>
+      <w:r>
+        <w:rPr>
+          <w:rFonts w:cs="Times New Roman"/>
+          <w:b/>
+          <w:bCs/>
+        </w:rPr>
+        <w:t>Estado de funcionamento:</w:t>
+      </w:r>
+      <w:r>
+        <w:rPr>
+          <w:rFonts w:cs="Times New Roman"/>
+          <w:b/>
+          <w:bCs/>
+        </w:rPr>
+        <w:t xml:space="preserve">  </w:t>
+      </w:r>
+      <w:r>
+        <w:rPr>
+          <w:rFonts w:cs="Times New Roman"/>
+          <w:i/>
+          <w:iCs/>
+          <w:color w:val="000000" w:themeColor="text1"/>
+          <w:szCs w:val="24"/>
+        </w:rPr>
+        <w:t>Totalmente operacional</w:t>
+      </w:r>
+    </w:p>
+    <w:p>
+      <w:pPr>
+        <w:spacing w:after="0"/>
+        <w:rPr>
+          <w:rFonts w:cs="Times New Roman"/>
+          <w:b/>
+          <w:bCs/>
+        </w:rPr>
+      </w:pPr>
+      <w:r>
+        <w:rPr>
+          <w:rFonts w:cs="Times New Roman"/>
+          <w:b/>
+          <w:bCs/>
+        </w:rPr>
+        <w:t>Implementação</w:t>
+      </w:r>
+      <w:r>
+        <w:rPr>
+          <w:rFonts w:cs="Times New Roman"/>
+          <w:b/>
+          <w:bCs/>
+        </w:rPr>
+        <w:t>:</w:t>
+      </w:r>
+    </w:p>
+    <w:p>
+      <w:pPr>
+        <w:rPr>
+          <w:color w:val="000000" w:themeColor="text1"/>
+        </w:rPr>
+      </w:pPr>
+      <w:r>
+        <w:rPr>
+          <w:color w:val="000000" w:themeColor="text1"/>
+        </w:rPr>
+        <w:t>S</w:t>
+      </w:r>
+      <w:r>
+        <w:rPr>
+          <w:color w:val="000000" w:themeColor="text1"/>
+        </w:rPr>
+        <w:t xml:space="preserve">e a </w:t>
+      </w:r>
+      <w:proofErr w:type="spellStart"/>
+      <w:r>
+        <w:rPr>
+          <w:i/>
+          <w:iCs/>
+          <w:color w:val="000000" w:themeColor="text1"/>
+        </w:rPr>
+        <w:t>nanoShell</w:t>
+      </w:r>
+      <w:proofErr w:type="spellEnd"/>
+      <w:r>
+        <w:rPr>
+          <w:color w:val="000000" w:themeColor="text1"/>
+        </w:rPr>
+        <w:t xml:space="preserve"> for iniciada com o parâmetro -h apenas irá imprimir um conjunto de informação que pretende ajudar o utilizador a utilizá-la, e irá imediatamente terminar o programa em execução.</w:t>
+      </w:r>
+    </w:p>
+    <w:p>
+      <w:pPr>
+        <w:rPr>
           <w:i/>
           <w:iCs/>
           <w:color w:val="FF0000"/>
-          <w:szCs w:val="24"/>
-        </w:rPr>
-        <w:t>Estruturas de dados e funções empregues</w:t>
+        </w:rPr>
+      </w:pPr>
+      <w:r>
+        <w:rPr>
+          <w:color w:val="000000" w:themeColor="text1"/>
+        </w:rPr>
+        <w:lastRenderedPageBreak/>
+        <w:t xml:space="preserve">Para esta funcionalidade não foram utilizadas funções ou estruturas de dados extra, sendo o código executado logo no início da função </w:t>
+      </w:r>
+      <w:proofErr w:type="spellStart"/>
+      <w:r>
+        <w:rPr>
+          <w:i/>
+          <w:iCs/>
+          <w:color w:val="000000" w:themeColor="text1"/>
+        </w:rPr>
+        <w:t>main</w:t>
+      </w:r>
+      <w:proofErr w:type="spellEnd"/>
+      <w:r>
+        <w:rPr>
+          <w:color w:val="000000" w:themeColor="text1"/>
+        </w:rPr>
+        <w:t xml:space="preserve"> após validação do </w:t>
+      </w:r>
+      <w:proofErr w:type="spellStart"/>
+      <w:r>
+        <w:rPr>
+          <w:i/>
+          <w:iCs/>
+          <w:color w:val="000000" w:themeColor="text1"/>
+        </w:rPr>
+        <w:t>parsing</w:t>
+      </w:r>
+      <w:proofErr w:type="spellEnd"/>
+      <w:r>
+        <w:rPr>
+          <w:color w:val="000000" w:themeColor="text1"/>
+        </w:rPr>
+        <w:t xml:space="preserve"> dos argumentos.</w:t>
       </w:r>
     </w:p>
     <w:p>
       <w:pPr>
-        <w:rPr>
-          <w:rFonts w:cs="Times New Roman"/>
+        <w:pStyle w:val="Ttulo2"/>
+      </w:pPr>
+      <w:r>
+        <w:t xml:space="preserve">Parâmetros da linha de comando </w:t>
+      </w:r>
+      <w:r>
+        <w:t>–</w:t>
+      </w:r>
+      <w:r>
+        <w:t xml:space="preserve"> </w:t>
+      </w:r>
+      <w:r>
+        <w:t>Max</w:t>
+      </w:r>
+    </w:p>
+    <w:p>
+      <w:pPr>
+        <w:spacing w:after="0"/>
+        <w:rPr>
+          <w:rFonts w:cs="Times New Roman"/>
+          <w:i/>
+          <w:iCs/>
+          <w:color w:val="000000" w:themeColor="text1"/>
+          <w:szCs w:val="24"/>
+        </w:rPr>
+      </w:pPr>
+      <w:r>
+        <w:rPr>
+          <w:rFonts w:cs="Times New Roman"/>
+          <w:b/>
+          <w:bCs/>
+        </w:rPr>
+        <w:t>Estado de funcionamento:</w:t>
+      </w:r>
+      <w:r>
+        <w:rPr>
+          <w:rFonts w:cs="Times New Roman"/>
+          <w:b/>
+          <w:bCs/>
+        </w:rPr>
+        <w:t xml:space="preserve">  </w:t>
+      </w:r>
+      <w:r>
+        <w:rPr>
+          <w:rFonts w:cs="Times New Roman"/>
+          <w:i/>
+          <w:iCs/>
+          <w:color w:val="000000" w:themeColor="text1"/>
+          <w:szCs w:val="24"/>
+        </w:rPr>
+        <w:t>Totalmente operacional</w:t>
+      </w:r>
+    </w:p>
+    <w:p>
+      <w:pPr>
+        <w:spacing w:after="0"/>
+        <w:rPr>
+          <w:rFonts w:cs="Times New Roman"/>
+          <w:b/>
+          <w:bCs/>
+        </w:rPr>
+      </w:pPr>
+      <w:r>
+        <w:rPr>
+          <w:rFonts w:cs="Times New Roman"/>
+          <w:b/>
+          <w:bCs/>
+        </w:rPr>
+        <w:t>Implementação</w:t>
+      </w:r>
+      <w:r>
+        <w:rPr>
+          <w:rFonts w:cs="Times New Roman"/>
+          <w:b/>
+          <w:bCs/>
+        </w:rPr>
+        <w:t>:</w:t>
+      </w:r>
+    </w:p>
+    <w:p>
+      <w:pPr>
+        <w:rPr>
+          <w:color w:val="000000" w:themeColor="text1"/>
+        </w:rPr>
+      </w:pPr>
+      <w:r>
+        <w:rPr>
+          <w:color w:val="000000" w:themeColor="text1"/>
+        </w:rPr>
+        <w:t>S</w:t>
+      </w:r>
+      <w:r>
+        <w:rPr>
+          <w:color w:val="000000" w:themeColor="text1"/>
+        </w:rPr>
+        <w:t xml:space="preserve">e a </w:t>
+      </w:r>
+      <w:proofErr w:type="spellStart"/>
+      <w:r>
+        <w:rPr>
+          <w:i/>
+          <w:iCs/>
+          <w:color w:val="000000" w:themeColor="text1"/>
+        </w:rPr>
+        <w:t>nanoShell</w:t>
+      </w:r>
+      <w:proofErr w:type="spellEnd"/>
+      <w:r>
+        <w:rPr>
+          <w:color w:val="000000" w:themeColor="text1"/>
+        </w:rPr>
+        <w:t xml:space="preserve"> for iniciada com o </w:t>
+      </w:r>
+      <w:proofErr w:type="gramStart"/>
+      <w:r>
+        <w:rPr>
+          <w:color w:val="000000" w:themeColor="text1"/>
+        </w:rPr>
+        <w:t>parâmetro -</w:t>
+      </w:r>
+      <w:r>
+        <w:rPr>
+          <w:color w:val="000000" w:themeColor="text1"/>
+        </w:rPr>
+        <w:t>m</w:t>
+      </w:r>
+      <w:proofErr w:type="gramEnd"/>
+      <w:r>
+        <w:rPr>
+          <w:color w:val="000000" w:themeColor="text1"/>
+        </w:rPr>
+        <w:t xml:space="preserve"> irá </w:t>
+      </w:r>
+      <w:r>
+        <w:rPr>
+          <w:color w:val="000000" w:themeColor="text1"/>
+        </w:rPr>
+        <w:t xml:space="preserve">iniciar um contador de comandos que irá terminar a sua execução quando o valor indicado a seguir ao parâmetro for atingido. </w:t>
+      </w:r>
+    </w:p>
+    <w:p>
+      <w:pPr>
+        <w:rPr>
+          <w:color w:val="000000" w:themeColor="text1"/>
+        </w:rPr>
+      </w:pPr>
+      <w:r>
+        <w:rPr>
+          <w:color w:val="000000" w:themeColor="text1"/>
+        </w:rPr>
+        <w:t xml:space="preserve">Esta funcionalidade está maioritariamente na função </w:t>
+      </w:r>
+      <w:proofErr w:type="spellStart"/>
+      <w:r>
+        <w:rPr>
+          <w:i/>
+          <w:iCs/>
+          <w:color w:val="000000" w:themeColor="text1"/>
+        </w:rPr>
+        <w:t>main</w:t>
+      </w:r>
+      <w:proofErr w:type="spellEnd"/>
+      <w:r>
+        <w:rPr>
+          <w:color w:val="000000" w:themeColor="text1"/>
+        </w:rPr>
+        <w:t xml:space="preserve">, e começa por verificar se o valor introduzido é maior que 0, caso contrário imprime uma mensagem de erro e termina o programa. No caso de o valor ser válido então recorremos a uma variável global </w:t>
+      </w:r>
+      <w:proofErr w:type="spellStart"/>
+      <w:r>
+        <w:rPr>
+          <w:i/>
+          <w:iCs/>
+          <w:color w:val="000000" w:themeColor="text1"/>
+        </w:rPr>
+        <w:t>counters</w:t>
+      </w:r>
+      <w:proofErr w:type="spellEnd"/>
+      <w:r>
+        <w:rPr>
+          <w:color w:val="000000" w:themeColor="text1"/>
+        </w:rPr>
+        <w:t xml:space="preserve"> definida numa estrutura </w:t>
+      </w:r>
+      <w:proofErr w:type="spellStart"/>
+      <w:r>
+        <w:rPr>
+          <w:i/>
+          <w:iCs/>
+          <w:color w:val="000000" w:themeColor="text1"/>
+        </w:rPr>
+        <w:t>NanoCounters</w:t>
+      </w:r>
+      <w:proofErr w:type="spellEnd"/>
+      <w:r>
+        <w:rPr>
+          <w:color w:val="000000" w:themeColor="text1"/>
+        </w:rPr>
+        <w:t xml:space="preserve"> em que é colocado o valor do máximo de comados a executar. Ainda dentro da função </w:t>
+      </w:r>
+      <w:proofErr w:type="spellStart"/>
+      <w:r>
+        <w:rPr>
+          <w:i/>
+          <w:iCs/>
+          <w:color w:val="000000" w:themeColor="text1"/>
+        </w:rPr>
+        <w:t>main</w:t>
+      </w:r>
+      <w:proofErr w:type="spellEnd"/>
+      <w:r>
+        <w:rPr>
+          <w:color w:val="000000" w:themeColor="text1"/>
+        </w:rPr>
+        <w:t>, mesmo no fim, caso a execução tenha decorrido como planeado e a funcionalidade ativada, será impresso o número de comandos executado.</w:t>
+      </w:r>
+    </w:p>
+    <w:p>
+      <w:pPr>
+        <w:rPr>
           <w:i/>
           <w:iCs/>
           <w:color w:val="FF0000"/>
-          <w:szCs w:val="24"/>
-        </w:rPr>
-      </w:pPr>
+        </w:rPr>
+      </w:pPr>
+      <w:r>
+        <w:rPr>
+          <w:color w:val="000000" w:themeColor="text1"/>
+        </w:rPr>
+        <w:t xml:space="preserve">O restante código desta funcionalidade, está no final da função </w:t>
+      </w:r>
+      <w:proofErr w:type="spellStart"/>
+      <w:r>
+        <w:rPr>
+          <w:i/>
+          <w:iCs/>
+          <w:color w:val="000000" w:themeColor="text1"/>
+        </w:rPr>
+        <w:t>nano_loop</w:t>
+      </w:r>
+      <w:proofErr w:type="spellEnd"/>
+      <w:r>
+        <w:rPr>
+          <w:color w:val="000000" w:themeColor="text1"/>
+        </w:rPr>
+        <w:t xml:space="preserve"> (chamada dentro da função </w:t>
+      </w:r>
+      <w:proofErr w:type="spellStart"/>
+      <w:r>
+        <w:rPr>
+          <w:i/>
+          <w:iCs/>
+          <w:color w:val="000000" w:themeColor="text1"/>
+        </w:rPr>
+        <w:t>main</w:t>
+      </w:r>
+      <w:proofErr w:type="spellEnd"/>
+      <w:r>
+        <w:rPr>
+          <w:color w:val="000000" w:themeColor="text1"/>
+        </w:rPr>
+        <w:t>)</w:t>
+      </w:r>
+      <w:r>
+        <w:rPr>
+          <w:color w:val="000000" w:themeColor="text1"/>
+        </w:rPr>
+        <w:t xml:space="preserve"> onde verifica se já atingimos o máximo de comandos, e dentro da função </w:t>
+      </w:r>
+      <w:proofErr w:type="spellStart"/>
+      <w:r>
+        <w:rPr>
+          <w:i/>
+          <w:iCs/>
+          <w:color w:val="000000" w:themeColor="text1"/>
+        </w:rPr>
+        <w:t>nano_verify_redirect</w:t>
+      </w:r>
+      <w:proofErr w:type="spellEnd"/>
+      <w:r>
+        <w:rPr>
+          <w:color w:val="000000" w:themeColor="text1"/>
+        </w:rPr>
+        <w:t xml:space="preserve"> (que é chamada dentro da </w:t>
+      </w:r>
+      <w:proofErr w:type="spellStart"/>
+      <w:r>
+        <w:rPr>
+          <w:i/>
+          <w:iCs/>
+          <w:color w:val="000000" w:themeColor="text1"/>
+        </w:rPr>
+        <w:t>nano_exec_commands</w:t>
+      </w:r>
+      <w:proofErr w:type="spellEnd"/>
+      <w:r>
+        <w:rPr>
+          <w:color w:val="000000" w:themeColor="text1"/>
+        </w:rPr>
+        <w:t>) onde é incrementado o contador de comandos depois de efetuadas várias validações para garantir que o comando é válido e que será executado.</w:t>
+      </w:r>
     </w:p>
     <w:p>
       <w:pPr>
         <w:pStyle w:val="Ttulo2"/>
-        <w:rPr>
-          <w:rFonts w:cs="Times New Roman"/>
-        </w:rPr>
-      </w:pPr>
-      <w:r>
-        <w:rPr>
-          <w:rFonts w:cs="Times New Roman"/>
-        </w:rPr>
-        <w:t xml:space="preserve">Redireccionamento do canal de </w:t>
-      </w:r>
-      <w:r>
-        <w:rPr>
-          <w:rFonts w:cs="Times New Roman"/>
-        </w:rPr>
-        <w:t xml:space="preserve">erro </w:t>
-      </w:r>
-      <w:r>
-        <w:rPr>
-          <w:rFonts w:cs="Times New Roman"/>
-        </w:rPr>
-        <w:t>padrão</w:t>
+      </w:pPr>
+      <w:r>
+        <w:t xml:space="preserve">Parâmetros da linha de comando </w:t>
+      </w:r>
+      <w:r>
+        <w:t>–</w:t>
+      </w:r>
+      <w:r>
+        <w:t xml:space="preserve"> </w:t>
+      </w:r>
+      <w:r>
+        <w:t>File</w:t>
       </w:r>
     </w:p>
     <w:p>
@@ -902,826 +2022,36 @@
     <w:p>
       <w:pPr>
         <w:rPr>
+          <w:color w:val="000000" w:themeColor="text1"/>
+        </w:rPr>
+      </w:pPr>
+      <w:r>
+        <w:rPr>
+          <w:color w:val="000000" w:themeColor="text1"/>
+        </w:rPr>
+        <w:t>S</w:t>
+      </w:r>
+      <w:r>
+        <w:rPr>
+          <w:color w:val="000000" w:themeColor="text1"/>
+        </w:rPr>
+        <w:t xml:space="preserve">e a </w:t>
+      </w:r>
+      <w:proofErr w:type="spellStart"/>
+      <w:r>
+        <w:rPr>
           <w:i/>
           <w:iCs/>
-          <w:color w:val="FF0000"/>
-        </w:rPr>
-      </w:pPr>
-      <w:r>
-        <w:rPr>
-          <w:i/>
-          <w:iCs/>
-          <w:color w:val="FF0000"/>
-        </w:rPr>
-        <w:t>Estruturas de dados e funções empregues</w:t>
-      </w:r>
-    </w:p>
-    <w:p>
-      <w:pPr>
-        <w:rPr>
-          <w:i/>
-          <w:iCs/>
-          <w:color w:val="FF0000"/>
-        </w:rPr>
-      </w:pPr>
-    </w:p>
-    <w:p>
-      <w:pPr>
-        <w:pStyle w:val="Ttulo2"/>
-        <w:rPr>
-          <w:rFonts w:cs="Times New Roman"/>
-          <w:i/>
-          <w:iCs/>
-        </w:rPr>
-      </w:pPr>
-      <w:r>
-        <w:rPr>
-          <w:rFonts w:cs="Times New Roman"/>
-        </w:rPr>
-        <w:t xml:space="preserve">Captura de </w:t>
-      </w:r>
-      <w:proofErr w:type="spellStart"/>
-      <w:r>
-        <w:rPr>
-          <w:rFonts w:cs="Times New Roman"/>
-          <w:i/>
-          <w:iCs/>
-        </w:rPr>
-        <w:t>Signals</w:t>
+          <w:color w:val="000000" w:themeColor="text1"/>
+        </w:rPr>
+        <w:t>nanoShell</w:t>
       </w:r>
       <w:proofErr w:type="spellEnd"/>
-    </w:p>
-    <w:p>
-      <w:pPr>
-        <w:pStyle w:val="PargrafodaLista"/>
-        <w:numPr>
-          <w:ilvl w:val="0"/>
-          <w:numId w:val="32"/>
-        </w:numPr>
-        <w:rPr>
-          <w:color w:val="FF0000"/>
-        </w:rPr>
-      </w:pPr>
-      <w:r>
-        <w:rPr>
-          <w:color w:val="FF0000"/>
-        </w:rPr>
-        <w:t>SIGINT</w:t>
-      </w:r>
-    </w:p>
-    <w:p>
-      <w:pPr>
-        <w:pStyle w:val="PargrafodaLista"/>
-        <w:numPr>
-          <w:ilvl w:val="0"/>
-          <w:numId w:val="32"/>
-        </w:numPr>
-        <w:rPr>
-          <w:color w:val="FF0000"/>
-        </w:rPr>
-      </w:pPr>
-      <w:r>
-        <w:rPr>
-          <w:color w:val="FF0000"/>
-        </w:rPr>
-        <w:t>SIGUSR1</w:t>
-      </w:r>
-    </w:p>
-    <w:p>
-      <w:pPr>
-        <w:pStyle w:val="PargrafodaLista"/>
-        <w:numPr>
-          <w:ilvl w:val="0"/>
-          <w:numId w:val="32"/>
-        </w:numPr>
-        <w:rPr>
-          <w:color w:val="FF0000"/>
-        </w:rPr>
-      </w:pPr>
-      <w:r>
-        <w:rPr>
-          <w:color w:val="FF0000"/>
-        </w:rPr>
-        <w:t>SIGUSR2</w:t>
-      </w:r>
-    </w:p>
-    <w:p>
-      <w:pPr>
-        <w:spacing w:after="0"/>
-        <w:rPr>
-          <w:rFonts w:cs="Times New Roman"/>
-          <w:i/>
-          <w:iCs/>
-          <w:color w:val="000000" w:themeColor="text1"/>
-          <w:szCs w:val="24"/>
-        </w:rPr>
-      </w:pPr>
-      <w:r>
-        <w:rPr>
-          <w:rFonts w:cs="Times New Roman"/>
-          <w:b/>
-          <w:bCs/>
-        </w:rPr>
-        <w:t>Estado de funcionamento:</w:t>
-      </w:r>
-      <w:r>
-        <w:rPr>
-          <w:rFonts w:cs="Times New Roman"/>
-          <w:b/>
-          <w:bCs/>
-        </w:rPr>
-        <w:t xml:space="preserve">  </w:t>
-      </w:r>
-      <w:r>
-        <w:rPr>
-          <w:rFonts w:cs="Times New Roman"/>
-          <w:i/>
-          <w:iCs/>
-          <w:color w:val="000000" w:themeColor="text1"/>
-          <w:szCs w:val="24"/>
-        </w:rPr>
-        <w:t>Totalmente operacional</w:t>
-      </w:r>
-    </w:p>
-    <w:p>
-      <w:pPr>
-        <w:spacing w:after="0"/>
-        <w:rPr>
-          <w:rFonts w:cs="Times New Roman"/>
-          <w:b/>
-          <w:bCs/>
-        </w:rPr>
-      </w:pPr>
-      <w:r>
-        <w:rPr>
-          <w:rFonts w:cs="Times New Roman"/>
-          <w:b/>
-          <w:bCs/>
-        </w:rPr>
-        <w:t>Implementação</w:t>
-      </w:r>
-      <w:r>
-        <w:rPr>
-          <w:rFonts w:cs="Times New Roman"/>
-          <w:b/>
-          <w:bCs/>
-        </w:rPr>
-        <w:t>:</w:t>
-      </w:r>
-    </w:p>
-    <w:p>
-      <w:pPr>
-        <w:rPr>
-          <w:i/>
-          <w:iCs/>
-          <w:color w:val="FF0000"/>
-        </w:rPr>
-      </w:pPr>
-      <w:r>
-        <w:rPr>
-          <w:i/>
-          <w:iCs/>
-          <w:color w:val="FF0000"/>
-        </w:rPr>
-        <w:t>Estruturas de dados e funções empregues</w:t>
-      </w:r>
-    </w:p>
-    <w:p>
-      <w:pPr>
-        <w:rPr>
-          <w:i/>
-          <w:iCs/>
-          <w:color w:val="FF0000"/>
-        </w:rPr>
-      </w:pPr>
-    </w:p>
-    <w:p>
-      <w:pPr>
-        <w:pStyle w:val="Ttulo2"/>
-        <w:rPr>
-          <w:rFonts w:cs="Times New Roman"/>
-        </w:rPr>
-      </w:pPr>
-      <w:r>
-        <w:rPr>
-          <w:rFonts w:cs="Times New Roman"/>
-        </w:rPr>
-        <w:t xml:space="preserve">Parâmetros da linha de comando - </w:t>
-      </w:r>
-      <w:proofErr w:type="spellStart"/>
-      <w:r>
-        <w:rPr>
-          <w:rFonts w:cs="Times New Roman"/>
-        </w:rPr>
-        <w:t>Help</w:t>
-      </w:r>
-      <w:proofErr w:type="spellEnd"/>
-    </w:p>
-    <w:p>
-      <w:pPr>
-        <w:spacing w:after="0"/>
-        <w:rPr>
-          <w:rFonts w:cs="Times New Roman"/>
-          <w:i/>
-          <w:iCs/>
-          <w:color w:val="000000" w:themeColor="text1"/>
-          <w:szCs w:val="24"/>
-        </w:rPr>
-      </w:pPr>
-      <w:r>
-        <w:rPr>
-          <w:rFonts w:cs="Times New Roman"/>
-          <w:b/>
-          <w:bCs/>
-        </w:rPr>
-        <w:t>Estado de funcionamento:</w:t>
-      </w:r>
-      <w:r>
-        <w:rPr>
-          <w:rFonts w:cs="Times New Roman"/>
-          <w:b/>
-          <w:bCs/>
-        </w:rPr>
-        <w:t xml:space="preserve">  </w:t>
-      </w:r>
-      <w:r>
-        <w:rPr>
-          <w:rFonts w:cs="Times New Roman"/>
-          <w:i/>
-          <w:iCs/>
-          <w:color w:val="000000" w:themeColor="text1"/>
-          <w:szCs w:val="24"/>
-        </w:rPr>
-        <w:t>Totalmente operacional</w:t>
-      </w:r>
-    </w:p>
-    <w:p>
-      <w:pPr>
-        <w:spacing w:after="0"/>
-        <w:rPr>
-          <w:rFonts w:cs="Times New Roman"/>
-          <w:b/>
-          <w:bCs/>
-        </w:rPr>
-      </w:pPr>
-      <w:r>
-        <w:rPr>
-          <w:rFonts w:cs="Times New Roman"/>
-          <w:b/>
-          <w:bCs/>
-        </w:rPr>
-        <w:t>Implementação</w:t>
-      </w:r>
-      <w:r>
-        <w:rPr>
-          <w:rFonts w:cs="Times New Roman"/>
-          <w:b/>
-          <w:bCs/>
-        </w:rPr>
-        <w:t>:</w:t>
-      </w:r>
-    </w:p>
-    <w:p>
-      <w:pPr>
-        <w:rPr>
-          <w:color w:val="000000" w:themeColor="text1"/>
-        </w:rPr>
-      </w:pPr>
-      <w:r>
-        <w:rPr>
-          <w:color w:val="000000" w:themeColor="text1"/>
-        </w:rPr>
-        <w:t>S</w:t>
-      </w:r>
-      <w:r>
-        <w:rPr>
-          <w:color w:val="000000" w:themeColor="text1"/>
-        </w:rPr>
-        <w:t xml:space="preserve">e a </w:t>
-      </w:r>
-      <w:proofErr w:type="spellStart"/>
-      <w:r>
-        <w:rPr>
-          <w:i/>
-          <w:iCs/>
-          <w:color w:val="000000" w:themeColor="text1"/>
-        </w:rPr>
-        <w:t>nanoShell</w:t>
-      </w:r>
-      <w:proofErr w:type="spellEnd"/>
-      <w:r>
-        <w:rPr>
-          <w:color w:val="000000" w:themeColor="text1"/>
-        </w:rPr>
-        <w:t xml:space="preserve"> for iniciada com o parâmetro -h apenas irá imprimir um conjunto de informação que pretende ajudar o utilizador a utilizá-la, e irá imediatamente terminar o programa em execução.</w:t>
-      </w:r>
-    </w:p>
-    <w:p>
-      <w:pPr>
-        <w:rPr>
-          <w:i/>
-          <w:iCs/>
-          <w:color w:val="FF0000"/>
-        </w:rPr>
-      </w:pPr>
-      <w:r>
-        <w:rPr>
-          <w:color w:val="000000" w:themeColor="text1"/>
-        </w:rPr>
-        <w:t xml:space="preserve">Para esta funcionalidade não foram utilizadas funções ou estruturas de dados extra, sendo o código executado logo no início da função </w:t>
-      </w:r>
-      <w:proofErr w:type="spellStart"/>
-      <w:r>
-        <w:rPr>
-          <w:i/>
-          <w:iCs/>
-          <w:color w:val="000000" w:themeColor="text1"/>
-        </w:rPr>
-        <w:t>main</w:t>
-      </w:r>
-      <w:proofErr w:type="spellEnd"/>
-      <w:r>
-        <w:rPr>
-          <w:color w:val="000000" w:themeColor="text1"/>
-        </w:rPr>
-        <w:t xml:space="preserve"> após validação do </w:t>
-      </w:r>
-      <w:proofErr w:type="spellStart"/>
-      <w:r>
-        <w:rPr>
-          <w:i/>
-          <w:iCs/>
-          <w:color w:val="000000" w:themeColor="text1"/>
-        </w:rPr>
-        <w:t>parsing</w:t>
-      </w:r>
-      <w:proofErr w:type="spellEnd"/>
-      <w:r>
-        <w:rPr>
-          <w:color w:val="000000" w:themeColor="text1"/>
-        </w:rPr>
-        <w:t xml:space="preserve"> dos argumentos.</w:t>
-      </w:r>
-    </w:p>
-    <w:p>
-      <w:pPr>
-        <w:pStyle w:val="Ttulo2"/>
-      </w:pPr>
-      <w:r>
-        <w:t xml:space="preserve">Parâmetros da linha de comando </w:t>
-      </w:r>
-      <w:r>
-        <w:t>–</w:t>
-      </w:r>
-      <w:r>
-        <w:t xml:space="preserve"> </w:t>
-      </w:r>
-      <w:r>
-        <w:t>Max</w:t>
-      </w:r>
-    </w:p>
-    <w:p>
-      <w:pPr>
-        <w:spacing w:after="0"/>
-        <w:rPr>
-          <w:rFonts w:cs="Times New Roman"/>
-          <w:i/>
-          <w:iCs/>
-          <w:color w:val="000000" w:themeColor="text1"/>
-          <w:szCs w:val="24"/>
-        </w:rPr>
-      </w:pPr>
-      <w:r>
-        <w:rPr>
-          <w:rFonts w:cs="Times New Roman"/>
-          <w:b/>
-          <w:bCs/>
-        </w:rPr>
-        <w:t>Estado de funcionamento:</w:t>
-      </w:r>
-      <w:r>
-        <w:rPr>
-          <w:rFonts w:cs="Times New Roman"/>
-          <w:b/>
-          <w:bCs/>
-        </w:rPr>
-        <w:t xml:space="preserve">  </w:t>
-      </w:r>
-      <w:r>
-        <w:rPr>
-          <w:rFonts w:cs="Times New Roman"/>
-          <w:i/>
-          <w:iCs/>
-          <w:color w:val="000000" w:themeColor="text1"/>
-          <w:szCs w:val="24"/>
-        </w:rPr>
-        <w:t>Totalmente operacional</w:t>
-      </w:r>
-    </w:p>
-    <w:p>
-      <w:pPr>
-        <w:spacing w:after="0"/>
-        <w:rPr>
-          <w:rFonts w:cs="Times New Roman"/>
-          <w:b/>
-          <w:bCs/>
-        </w:rPr>
-      </w:pPr>
-      <w:r>
-        <w:rPr>
-          <w:rFonts w:cs="Times New Roman"/>
-          <w:b/>
-          <w:bCs/>
-        </w:rPr>
-        <w:t>Implementação</w:t>
-      </w:r>
-      <w:r>
-        <w:rPr>
-          <w:rFonts w:cs="Times New Roman"/>
-          <w:b/>
-          <w:bCs/>
-        </w:rPr>
-        <w:t>:</w:t>
-      </w:r>
-    </w:p>
-    <w:p>
-      <w:pPr>
-        <w:rPr>
-          <w:color w:val="000000" w:themeColor="text1"/>
-        </w:rPr>
-      </w:pPr>
-      <w:r>
-        <w:rPr>
-          <w:color w:val="000000" w:themeColor="text1"/>
-        </w:rPr>
-        <w:t>S</w:t>
-      </w:r>
-      <w:r>
-        <w:rPr>
-          <w:color w:val="000000" w:themeColor="text1"/>
-        </w:rPr>
-        <w:t xml:space="preserve">e a </w:t>
-      </w:r>
-      <w:proofErr w:type="spellStart"/>
-      <w:r>
-        <w:rPr>
-          <w:i/>
-          <w:iCs/>
-          <w:color w:val="000000" w:themeColor="text1"/>
-        </w:rPr>
-        <w:t>nanoShell</w:t>
-      </w:r>
-      <w:proofErr w:type="spellEnd"/>
-      <w:r>
-        <w:rPr>
-          <w:color w:val="000000" w:themeColor="text1"/>
-        </w:rPr>
-        <w:t xml:space="preserve"> for iniciada com o parâmetro -</w:t>
-      </w:r>
-      <w:r>
-        <w:rPr>
-          <w:color w:val="000000" w:themeColor="text1"/>
-        </w:rPr>
-        <w:t>m</w:t>
-      </w:r>
-      <w:r>
-        <w:rPr>
-          <w:color w:val="000000" w:themeColor="text1"/>
-        </w:rPr>
-        <w:t xml:space="preserve"> irá </w:t>
-      </w:r>
-      <w:r>
-        <w:rPr>
-          <w:color w:val="000000" w:themeColor="text1"/>
-        </w:rPr>
-        <w:t xml:space="preserve">iniciar um contador de comandos que irá terminar a sua execução quando o valor indicado a seguir ao parâmetro for atingido. </w:t>
-      </w:r>
-    </w:p>
-    <w:p>
-      <w:pPr>
-        <w:rPr>
-          <w:color w:val="000000" w:themeColor="text1"/>
-        </w:rPr>
-      </w:pPr>
-      <w:r>
-        <w:rPr>
-          <w:color w:val="000000" w:themeColor="text1"/>
-        </w:rPr>
-        <w:t xml:space="preserve">Esta funcionalidade está maioritariamente na função </w:t>
-      </w:r>
-      <w:proofErr w:type="spellStart"/>
-      <w:r>
-        <w:rPr>
-          <w:i/>
-          <w:iCs/>
-          <w:color w:val="000000" w:themeColor="text1"/>
-        </w:rPr>
-        <w:t>main</w:t>
-      </w:r>
-      <w:proofErr w:type="spellEnd"/>
-      <w:r>
-        <w:rPr>
-          <w:color w:val="000000" w:themeColor="text1"/>
-        </w:rPr>
-        <w:t xml:space="preserve">, e começa por verificar se o valor introduzido é maior que 0, caso contrário imprime uma mensagem de erro e termina o programa. No caso de o valor ser válido então recorremos a uma variável global </w:t>
-      </w:r>
-      <w:proofErr w:type="spellStart"/>
-      <w:r>
-        <w:rPr>
-          <w:i/>
-          <w:iCs/>
-          <w:color w:val="000000" w:themeColor="text1"/>
-        </w:rPr>
-        <w:t>counters</w:t>
-      </w:r>
-      <w:proofErr w:type="spellEnd"/>
-      <w:r>
-        <w:rPr>
-          <w:color w:val="000000" w:themeColor="text1"/>
-        </w:rPr>
-        <w:t xml:space="preserve"> definida numa estrutura </w:t>
-      </w:r>
-      <w:proofErr w:type="spellStart"/>
-      <w:r>
-        <w:rPr>
-          <w:i/>
-          <w:iCs/>
-          <w:color w:val="000000" w:themeColor="text1"/>
-        </w:rPr>
-        <w:t>NanoCounters</w:t>
-      </w:r>
-      <w:proofErr w:type="spellEnd"/>
-      <w:r>
-        <w:rPr>
-          <w:color w:val="000000" w:themeColor="text1"/>
-        </w:rPr>
-        <w:t xml:space="preserve"> em que é colocado o valor do máximo de comados a </w:t>
-      </w:r>
-      <w:r>
-        <w:rPr>
-          <w:color w:val="000000" w:themeColor="text1"/>
-        </w:rPr>
-        <w:lastRenderedPageBreak/>
-        <w:t xml:space="preserve">executar. Ainda dentro da função </w:t>
-      </w:r>
-      <w:proofErr w:type="spellStart"/>
-      <w:r>
-        <w:rPr>
-          <w:i/>
-          <w:iCs/>
-          <w:color w:val="000000" w:themeColor="text1"/>
-        </w:rPr>
-        <w:t>main</w:t>
-      </w:r>
-      <w:proofErr w:type="spellEnd"/>
-      <w:r>
-        <w:rPr>
-          <w:color w:val="000000" w:themeColor="text1"/>
-        </w:rPr>
-        <w:t>, mesmo no fim, caso a execução tenha decorrido como planeado e a funcionalidade ativada, será impresso o número de comandos executado.</w:t>
-      </w:r>
-    </w:p>
-    <w:p>
-      <w:pPr>
-        <w:rPr>
-          <w:i/>
-          <w:iCs/>
-          <w:color w:val="FF0000"/>
-        </w:rPr>
-      </w:pPr>
-      <w:r>
-        <w:rPr>
-          <w:color w:val="000000" w:themeColor="text1"/>
-        </w:rPr>
-        <w:t xml:space="preserve">O restante código desta funcionalidade, está no final da função </w:t>
-      </w:r>
-      <w:proofErr w:type="spellStart"/>
-      <w:r>
-        <w:rPr>
-          <w:i/>
-          <w:iCs/>
-          <w:color w:val="000000" w:themeColor="text1"/>
-        </w:rPr>
-        <w:t>nano_loop</w:t>
-      </w:r>
-      <w:proofErr w:type="spellEnd"/>
-      <w:r>
-        <w:rPr>
-          <w:color w:val="000000" w:themeColor="text1"/>
-        </w:rPr>
-        <w:t xml:space="preserve"> (chamada dentro da função </w:t>
-      </w:r>
-      <w:proofErr w:type="spellStart"/>
-      <w:r>
-        <w:rPr>
-          <w:i/>
-          <w:iCs/>
-          <w:color w:val="000000" w:themeColor="text1"/>
-        </w:rPr>
-        <w:t>main</w:t>
-      </w:r>
-      <w:proofErr w:type="spellEnd"/>
-      <w:r>
-        <w:rPr>
-          <w:color w:val="000000" w:themeColor="text1"/>
-        </w:rPr>
-        <w:t>)</w:t>
-      </w:r>
-      <w:r>
-        <w:rPr>
-          <w:color w:val="000000" w:themeColor="text1"/>
-        </w:rPr>
-        <w:t xml:space="preserve"> onde verifica se já atingimos o máximo de comandos, e dentro da função </w:t>
-      </w:r>
-      <w:proofErr w:type="spellStart"/>
-      <w:r>
-        <w:rPr>
-          <w:i/>
-          <w:iCs/>
-          <w:color w:val="000000" w:themeColor="text1"/>
-        </w:rPr>
-        <w:t>nano_verify_redirect</w:t>
-      </w:r>
-      <w:proofErr w:type="spellEnd"/>
-      <w:r>
-        <w:rPr>
-          <w:color w:val="000000" w:themeColor="text1"/>
-        </w:rPr>
-        <w:t xml:space="preserve"> (que é chamada dentro da </w:t>
-      </w:r>
-      <w:proofErr w:type="spellStart"/>
-      <w:r>
-        <w:rPr>
-          <w:i/>
-          <w:iCs/>
-          <w:color w:val="000000" w:themeColor="text1"/>
-        </w:rPr>
-        <w:t>nano_exec_commands</w:t>
-      </w:r>
-      <w:proofErr w:type="spellEnd"/>
-      <w:r>
-        <w:rPr>
-          <w:color w:val="000000" w:themeColor="text1"/>
-        </w:rPr>
-        <w:t>) onde é incrementado o contador de comandos depois de efetuadas várias validações para garantir que o comando é válido e que será executado.</w:t>
-      </w:r>
-    </w:p>
-    <w:p>
-      <w:pPr>
-        <w:pStyle w:val="Ttulo2"/>
-      </w:pPr>
-      <w:r>
-        <w:t xml:space="preserve">Parâmetros da linha de comando </w:t>
-      </w:r>
-      <w:r>
-        <w:t>–</w:t>
-      </w:r>
-      <w:r>
-        <w:t xml:space="preserve"> </w:t>
-      </w:r>
-      <w:r>
-        <w:t>File</w:t>
-      </w:r>
-    </w:p>
-    <w:p>
-      <w:pPr>
-        <w:spacing w:after="0"/>
-        <w:rPr>
-          <w:rFonts w:cs="Times New Roman"/>
-          <w:i/>
-          <w:iCs/>
-          <w:color w:val="000000" w:themeColor="text1"/>
-          <w:szCs w:val="24"/>
-        </w:rPr>
-      </w:pPr>
-      <w:r>
-        <w:rPr>
-          <w:rFonts w:cs="Times New Roman"/>
-          <w:b/>
-          <w:bCs/>
-        </w:rPr>
-        <w:t>Estado de funcionamento:</w:t>
-      </w:r>
-      <w:r>
-        <w:rPr>
-          <w:rFonts w:cs="Times New Roman"/>
-          <w:b/>
-          <w:bCs/>
-        </w:rPr>
-        <w:t xml:space="preserve">  </w:t>
-      </w:r>
-      <w:r>
-        <w:rPr>
-          <w:rFonts w:cs="Times New Roman"/>
-          <w:i/>
-          <w:iCs/>
-          <w:color w:val="000000" w:themeColor="text1"/>
-          <w:szCs w:val="24"/>
-        </w:rPr>
-        <w:t>Totalmente operacional</w:t>
-      </w:r>
-    </w:p>
-    <w:p>
-      <w:pPr>
-        <w:spacing w:after="0"/>
-        <w:rPr>
-          <w:rFonts w:cs="Times New Roman"/>
-          <w:b/>
-          <w:bCs/>
-        </w:rPr>
-      </w:pPr>
-      <w:r>
-        <w:rPr>
-          <w:rFonts w:cs="Times New Roman"/>
-          <w:b/>
-          <w:bCs/>
-        </w:rPr>
-        <w:t>Implementação</w:t>
-      </w:r>
-      <w:r>
-        <w:rPr>
-          <w:rFonts w:cs="Times New Roman"/>
-          <w:b/>
-          <w:bCs/>
-        </w:rPr>
-        <w:t>:</w:t>
-      </w:r>
-    </w:p>
-    <w:p>
-      <w:pPr>
-        <w:rPr>
-          <w:color w:val="000000" w:themeColor="text1"/>
-        </w:rPr>
-      </w:pPr>
-      <w:r>
-        <w:rPr>
-          <w:color w:val="000000" w:themeColor="text1"/>
-        </w:rPr>
-        <w:t>S</w:t>
-      </w:r>
-      <w:r>
-        <w:rPr>
-          <w:color w:val="000000" w:themeColor="text1"/>
-        </w:rPr>
-        <w:t xml:space="preserve">e a </w:t>
-      </w:r>
-      <w:proofErr w:type="spellStart"/>
-      <w:r>
-        <w:rPr>
-          <w:i/>
-          <w:iCs/>
-          <w:color w:val="000000" w:themeColor="text1"/>
-        </w:rPr>
-        <w:t>nanoShell</w:t>
-      </w:r>
-      <w:proofErr w:type="spellEnd"/>
-      <w:r>
-        <w:rPr>
-          <w:color w:val="000000" w:themeColor="text1"/>
-        </w:rPr>
-        <w:t xml:space="preserve"> for iniciada com o parâmetro -</w:t>
-      </w:r>
-      <w:r>
-        <w:rPr>
-          <w:color w:val="000000" w:themeColor="text1"/>
-        </w:rPr>
-        <w:t>f</w:t>
-      </w:r>
-      <w:r>
-        <w:rPr>
-          <w:color w:val="000000" w:themeColor="text1"/>
-        </w:rPr>
-        <w:t xml:space="preserve"> irá ler e executar todas as linhas de comandos válidas </w:t>
-      </w:r>
-      <w:r>
-        <w:rPr>
-          <w:color w:val="000000" w:themeColor="text1"/>
-        </w:rPr>
-        <w:t xml:space="preserve">que estão </w:t>
-      </w:r>
-      <w:r>
-        <w:rPr>
-          <w:color w:val="000000" w:themeColor="text1"/>
-        </w:rPr>
-        <w:t>dentro d</w:t>
-      </w:r>
-      <w:r>
-        <w:rPr>
-          <w:color w:val="000000" w:themeColor="text1"/>
-        </w:rPr>
-        <w:t xml:space="preserve">o </w:t>
-      </w:r>
-      <w:r>
-        <w:rPr>
-          <w:color w:val="000000" w:themeColor="text1"/>
-        </w:rPr>
-        <w:t>ficheiro</w:t>
-      </w:r>
-      <w:r>
-        <w:rPr>
-          <w:color w:val="000000" w:themeColor="text1"/>
-        </w:rPr>
-        <w:t xml:space="preserve"> passado por argumento, terminando o programa após concluir a leitura de todas as linhas do ficheiro.</w:t>
+      <w:r>
+        <w:rPr>
+          <w:color w:val="000000" w:themeColor="text1"/>
+        </w:rPr>
+        <w:t xml:space="preserve"> for iniciada com o parâmetro -f irá ler e executar todas as linhas de comandos válidas que estão dentro do ficheiro passado por argumento, terminando o programa após concluir a leitura de todas as linhas do ficheiro.</w:t>
       </w:r>
     </w:p>
     <w:p>
@@ -1879,6 +2209,7 @@
         <w:rPr>
           <w:color w:val="000000" w:themeColor="text1"/>
         </w:rPr>
+        <w:lastRenderedPageBreak/>
         <w:t xml:space="preserve">Caso contrário é removido o caracter </w:t>
       </w:r>
       <w:r>
@@ -1893,7 +2224,29 @@
         <w:rPr>
           <w:color w:val="000000" w:themeColor="text1"/>
         </w:rPr>
-        <w:t xml:space="preserve"> da linha lida (para tornar o comando válido) e impresso o comando na consola (para ajudar a perceber o que está a acontecer no ficheiro) antes de chamar a função </w:t>
+        <w:t xml:space="preserve"> da linha lida (para tornar o comando válido) e impresso o comando </w:t>
+      </w:r>
+      <w:r>
+        <w:rPr>
+          <w:color w:val="000000" w:themeColor="text1"/>
+        </w:rPr>
+        <w:t xml:space="preserve">no </w:t>
+      </w:r>
+      <w:proofErr w:type="spellStart"/>
+      <w:r>
+        <w:rPr>
+          <w:i/>
+          <w:iCs/>
+          <w:color w:val="000000" w:themeColor="text1"/>
+        </w:rPr>
+        <w:t>stdout</w:t>
+      </w:r>
+      <w:proofErr w:type="spellEnd"/>
+      <w:r>
+        <w:rPr>
+          <w:color w:val="000000" w:themeColor="text1"/>
+        </w:rPr>
+        <w:t xml:space="preserve"> (para ajudar a perceber o que está a acontecer no ficheiro) antes de chamar a função </w:t>
       </w:r>
       <w:proofErr w:type="spellStart"/>
       <w:r>
@@ -2064,25 +2417,21 @@
         <w:rPr>
           <w:color w:val="000000" w:themeColor="text1"/>
         </w:rPr>
-        <w:t xml:space="preserve"> for iniciada com o parâmetro -</w:t>
-      </w:r>
-      <w:r>
-        <w:rPr>
-          <w:color w:val="000000" w:themeColor="text1"/>
-        </w:rPr>
-        <w:t>s</w:t>
-      </w:r>
-      <w:r>
-        <w:rPr>
-          <w:color w:val="000000" w:themeColor="text1"/>
-        </w:rPr>
-        <w:t xml:space="preserve"> irá </w:t>
-      </w:r>
-      <w:r>
-        <w:rPr>
-          <w:color w:val="000000" w:themeColor="text1"/>
-        </w:rPr>
-        <w:t xml:space="preserve">criar um ficheiro “signals.txt” na localização do programa, com os comandos que irão permitir enviar sinais para a </w:t>
+        <w:t xml:space="preserve"> for iniciada com o </w:t>
+      </w:r>
+      <w:proofErr w:type="gramStart"/>
+      <w:r>
+        <w:rPr>
+          <w:color w:val="000000" w:themeColor="text1"/>
+        </w:rPr>
+        <w:t>parâmetro -s</w:t>
+      </w:r>
+      <w:proofErr w:type="gramEnd"/>
+      <w:r>
+        <w:rPr>
+          <w:color w:val="000000" w:themeColor="text1"/>
+        </w:rPr>
+        <w:t xml:space="preserve"> irá criar um ficheiro “signals.txt” na localização do programa, com os comandos que irão permitir enviar sinais para a </w:t>
       </w:r>
       <w:proofErr w:type="spellStart"/>
       <w:r>
@@ -2096,17 +2445,14 @@
         <w:rPr>
           <w:color w:val="000000" w:themeColor="text1"/>
         </w:rPr>
-        <w:t xml:space="preserve">. </w:t>
-      </w:r>
-      <w:r>
-        <w:rPr>
-          <w:color w:val="000000" w:themeColor="text1"/>
-        </w:rPr>
-        <w:lastRenderedPageBreak/>
-        <w:t>Esses comandos podem ser utilizados com a funcionalidade de captura de sinais descrita no tópico 1.3 deste relatório.</w:t>
-      </w:r>
-      <w:bookmarkStart w:id="0" w:name="_GoBack"/>
-      <w:bookmarkEnd w:id="0"/>
+        <w:t xml:space="preserve"> e que serão tratados</w:t>
+      </w:r>
+      <w:r>
+        <w:rPr>
+          <w:color w:val="000000" w:themeColor="text1"/>
+        </w:rPr>
+        <w:t>. Esses comandos podem ser utilizados com a funcionalidade de captura de sinais descrita no tópico 1.3 deste relatório.</w:t>
+      </w:r>
     </w:p>
     <w:sectPr>
       <w:headerReference w:type="even" r:id="rId13"/>
@@ -8570,7 +8916,7 @@
 </file>
 
 <file path=customXml/itemProps2.xml><?xml version="1.0" encoding="utf-8"?>
-<ds:datastoreItem xmlns:ds="http://schemas.openxmlformats.org/officeDocument/2006/customXml" ds:itemID="{A16F1278-1F22-44FA-B03F-AD37E0EE4654}">
+<ds:datastoreItem xmlns:ds="http://schemas.openxmlformats.org/officeDocument/2006/customXml" ds:itemID="{5B7DA592-0503-48D3-AE8F-B3D79CCDB34B}">
   <ds:schemaRefs>
     <ds:schemaRef ds:uri="http://schemas.openxmlformats.org/officeDocument/2006/bibliography"/>
   </ds:schemaRefs>

</xml_diff>

<commit_message>
Update quebras de secção para fazer PDF e PDF
</commit_message>
<xml_diff>
--- a/relatório/relatorio_proj_nanoShell_2181593-2182634.docx
+++ b/relatório/relatorio_proj_nanoShell_2181593-2182634.docx
@@ -457,6 +457,8 @@
           <w:szCs w:val="24"/>
         </w:rPr>
       </w:pPr>
+      <w:bookmarkStart w:id="0" w:name="_GoBack"/>
+      <w:bookmarkEnd w:id="0"/>
     </w:p>
     <w:p>
       <w:pPr>
@@ -497,7 +499,6 @@
         <w:jc w:val="center"/>
         <w:rPr>
           <w:rFonts w:cs="Times New Roman"/>
-          <w:i/>
           <w:szCs w:val="24"/>
         </w:rPr>
       </w:pPr>
@@ -529,26 +530,13 @@
         </w:rPr>
         <w:t>2020</w:t>
       </w:r>
-    </w:p>
-    <w:p>
-      <w:pPr>
-        <w:spacing w:line="276" w:lineRule="auto"/>
-        <w:ind w:firstLine="0"/>
-        <w:jc w:val="left"/>
+      <w:r>
         <w:rPr>
           <w:rFonts w:cs="Times New Roman"/>
           <w:szCs w:val="24"/>
         </w:rPr>
-        <w:sectPr>
-          <w:footerReference w:type="default" r:id="rId12"/>
-          <w:type w:val="continuous"/>
-          <w:pgSz w:w="11906" w:h="16838" w:code="9"/>
-          <w:pgMar w:top="1418" w:right="1418" w:bottom="1418" w:left="1701" w:header="709" w:footer="612" w:gutter="0"/>
-          <w:pgNumType w:start="1"/>
-          <w:cols w:space="708"/>
-          <w:docGrid w:linePitch="360"/>
-        </w:sectPr>
-      </w:pPr>
+        <w:br w:type="page"/>
+      </w:r>
     </w:p>
     <w:p>
       <w:pPr>
@@ -973,8 +961,6 @@
           <w:szCs w:val="24"/>
         </w:rPr>
       </w:pPr>
-      <w:bookmarkStart w:id="0" w:name="_GoBack"/>
-      <w:bookmarkEnd w:id="0"/>
       <w:r>
         <w:rPr>
           <w:rFonts w:cs="Times New Roman"/>
@@ -1055,6 +1041,7 @@
         </w:rPr>
         <w:t>tokens</w:t>
       </w:r>
+      <w:proofErr w:type="spellEnd"/>
       <w:r>
         <w:rPr>
           <w:rFonts w:cs="Times New Roman"/>
@@ -1062,34 +1049,117 @@
           <w:szCs w:val="24"/>
         </w:rPr>
         <w:t>.</w:t>
+      </w:r>
+    </w:p>
+    <w:p>
+      <w:pPr>
+        <w:rPr>
+          <w:rFonts w:cs="Times New Roman"/>
+          <w:color w:val="000000" w:themeColor="text1"/>
+          <w:szCs w:val="24"/>
+        </w:rPr>
+      </w:pPr>
+      <w:r>
+        <w:rPr>
+          <w:rFonts w:cs="Times New Roman"/>
+          <w:color w:val="000000" w:themeColor="text1"/>
+          <w:szCs w:val="24"/>
+        </w:rPr>
+        <w:t xml:space="preserve">Em caso de sucesso devolve o ficheiro para onde será redirecionado o comando de </w:t>
+      </w:r>
+      <w:r>
+        <w:rPr>
+          <w:rFonts w:cs="Times New Roman"/>
+          <w:i/>
+          <w:iCs/>
+          <w:color w:val="000000" w:themeColor="text1"/>
+          <w:szCs w:val="24"/>
+        </w:rPr>
+        <w:t>output</w:t>
+      </w:r>
+      <w:r>
+        <w:rPr>
+          <w:rFonts w:cs="Times New Roman"/>
+          <w:color w:val="000000" w:themeColor="text1"/>
+          <w:szCs w:val="24"/>
+        </w:rPr>
+        <w:t xml:space="preserve"> (por ponteiro) e incrementa os contadores definidos numa estrutura de contadores global.</w:t>
+      </w:r>
+      <w:r>
+        <w:rPr>
+          <w:rFonts w:cs="Times New Roman"/>
+          <w:color w:val="000000" w:themeColor="text1"/>
+          <w:szCs w:val="24"/>
+        </w:rPr>
+        <w:t xml:space="preserve"> </w:t>
+      </w:r>
+    </w:p>
+    <w:p>
+      <w:pPr>
+        <w:rPr>
+          <w:i/>
+          <w:iCs/>
+          <w:color w:val="FF0000"/>
+        </w:rPr>
+      </w:pPr>
+      <w:r>
+        <w:rPr>
+          <w:rFonts w:cs="Times New Roman"/>
+          <w:color w:val="000000" w:themeColor="text1"/>
+          <w:szCs w:val="24"/>
+        </w:rPr>
+        <w:t xml:space="preserve">Na função </w:t>
+      </w:r>
+      <w:proofErr w:type="spellStart"/>
+      <w:r>
+        <w:rPr>
+          <w:rFonts w:cs="Times New Roman"/>
+          <w:i/>
+          <w:iCs/>
+          <w:color w:val="000000" w:themeColor="text1"/>
+          <w:szCs w:val="24"/>
+        </w:rPr>
+        <w:t>nano_exec_commands</w:t>
+      </w:r>
+      <w:proofErr w:type="spellEnd"/>
+      <w:r>
+        <w:rPr>
+          <w:rFonts w:cs="Times New Roman"/>
+          <w:color w:val="000000" w:themeColor="text1"/>
+          <w:szCs w:val="24"/>
+        </w:rPr>
+        <w:t xml:space="preserve"> onde são chamadas as funções descritas anteriormente, guarda o resultado da verificação e, após criação de um processo filho é então aberto o ficheiro para onde será redirecionada a execução do comando.</w:t>
+      </w:r>
+    </w:p>
+    <w:p>
+      <w:pPr>
+        <w:pStyle w:val="Ttulo2"/>
+        <w:rPr>
+          <w:rFonts w:cs="Times New Roman"/>
+          <w:i/>
+          <w:iCs/>
+        </w:rPr>
+      </w:pPr>
+      <w:r>
+        <w:rPr>
+          <w:rFonts w:cs="Times New Roman"/>
+        </w:rPr>
+        <w:t xml:space="preserve">Captura de </w:t>
+      </w:r>
+      <w:proofErr w:type="spellStart"/>
+      <w:r>
+        <w:rPr>
+          <w:rFonts w:cs="Times New Roman"/>
+          <w:i/>
+          <w:iCs/>
+        </w:rPr>
+        <w:t>Signals</w:t>
       </w:r>
       <w:proofErr w:type="spellEnd"/>
     </w:p>
     <w:p>
       <w:pPr>
-        <w:rPr>
-          <w:rFonts w:cs="Times New Roman"/>
-          <w:color w:val="000000" w:themeColor="text1"/>
-          <w:szCs w:val="24"/>
-        </w:rPr>
-      </w:pPr>
-      <w:r>
-        <w:rPr>
-          <w:rFonts w:cs="Times New Roman"/>
-          <w:color w:val="000000" w:themeColor="text1"/>
-          <w:szCs w:val="24"/>
-        </w:rPr>
-        <w:t xml:space="preserve">Em caso de sucesso devolve o ficheiro para onde será redirecionado o comando </w:t>
-      </w:r>
-      <w:r>
-        <w:rPr>
-          <w:rFonts w:cs="Times New Roman"/>
-          <w:color w:val="000000" w:themeColor="text1"/>
-          <w:szCs w:val="24"/>
-        </w:rPr>
-        <w:t xml:space="preserve">de </w:t>
-      </w:r>
-      <w:r>
+        <w:spacing w:after="0"/>
         <w:rPr>
           <w:rFonts w:cs="Times New Roman"/>
           <w:i/>
@@ -1097,180 +1167,88 @@
           <w:color w:val="000000" w:themeColor="text1"/>
           <w:szCs w:val="24"/>
         </w:rPr>
-        <w:t>output</w:t>
-      </w:r>
-      <w:r>
-        <w:rPr>
-          <w:rFonts w:cs="Times New Roman"/>
+      </w:pPr>
+      <w:r>
+        <w:rPr>
+          <w:rFonts w:cs="Times New Roman"/>
+          <w:b/>
+          <w:bCs/>
+        </w:rPr>
+        <w:t>Estado de funcionamento:</w:t>
+      </w:r>
+      <w:r>
+        <w:rPr>
+          <w:rFonts w:cs="Times New Roman"/>
+          <w:b/>
+          <w:bCs/>
+        </w:rPr>
+        <w:t xml:space="preserve">  </w:t>
+      </w:r>
+      <w:r>
+        <w:rPr>
+          <w:rFonts w:cs="Times New Roman"/>
+          <w:i/>
+          <w:iCs/>
           <w:color w:val="000000" w:themeColor="text1"/>
           <w:szCs w:val="24"/>
         </w:rPr>
-        <w:t xml:space="preserve"> (por ponteiro) e incrementa os contadores definidos numa estrutura de contadores global.</w:t>
-      </w:r>
-      <w:r>
-        <w:rPr>
-          <w:rFonts w:cs="Times New Roman"/>
-          <w:color w:val="000000" w:themeColor="text1"/>
-          <w:szCs w:val="24"/>
-        </w:rPr>
-        <w:t xml:space="preserve"> </w:t>
+        <w:t>Totalmente operacional</w:t>
       </w:r>
     </w:p>
     <w:p>
       <w:pPr>
+        <w:spacing w:after="0"/>
+        <w:rPr>
+          <w:rFonts w:cs="Times New Roman"/>
+          <w:b/>
+          <w:bCs/>
+        </w:rPr>
+      </w:pPr>
+      <w:r>
+        <w:rPr>
+          <w:rFonts w:cs="Times New Roman"/>
+          <w:b/>
+          <w:bCs/>
+        </w:rPr>
+        <w:t>Implementação</w:t>
+      </w:r>
+      <w:r>
+        <w:rPr>
+          <w:rFonts w:cs="Times New Roman"/>
+          <w:b/>
+          <w:bCs/>
+        </w:rPr>
+        <w:t>:</w:t>
+      </w:r>
+    </w:p>
+    <w:p>
+      <w:pPr>
+        <w:rPr>
+          <w:color w:val="000000" w:themeColor="text1"/>
+        </w:rPr>
+      </w:pPr>
+      <w:r>
         <w:rPr>
           <w:i/>
           <w:iCs/>
-          <w:color w:val="FF0000"/>
-        </w:rPr>
-      </w:pPr>
-      <w:r>
-        <w:rPr>
-          <w:rFonts w:cs="Times New Roman"/>
-          <w:color w:val="000000" w:themeColor="text1"/>
-          <w:szCs w:val="24"/>
-        </w:rPr>
-        <w:t xml:space="preserve">Na função </w:t>
+          <w:color w:val="000000" w:themeColor="text1"/>
+        </w:rPr>
+        <w:t xml:space="preserve">A </w:t>
       </w:r>
       <w:proofErr w:type="spellStart"/>
       <w:r>
         <w:rPr>
-          <w:rFonts w:cs="Times New Roman"/>
           <w:i/>
           <w:iCs/>
           <w:color w:val="000000" w:themeColor="text1"/>
-          <w:szCs w:val="24"/>
-        </w:rPr>
-        <w:t>nano_exec_commands</w:t>
+        </w:rPr>
+        <w:t>nanoShell</w:t>
       </w:r>
       <w:proofErr w:type="spellEnd"/>
       <w:r>
         <w:rPr>
-          <w:rFonts w:cs="Times New Roman"/>
-          <w:color w:val="000000" w:themeColor="text1"/>
-          <w:szCs w:val="24"/>
-        </w:rPr>
-        <w:t xml:space="preserve"> onde são chamadas as funções descritas anteriormente, guarda o resultado da verificação e, após criação de um processo filho é então aberto o ficheiro para onde será redirecionada a execução do comando.</w:t>
-      </w:r>
-    </w:p>
-    <w:p>
-      <w:pPr>
-        <w:pStyle w:val="Ttulo2"/>
-        <w:rPr>
-          <w:rFonts w:cs="Times New Roman"/>
           <w:i/>
           <w:iCs/>
-        </w:rPr>
-      </w:pPr>
-      <w:r>
-        <w:rPr>
-          <w:rFonts w:cs="Times New Roman"/>
-        </w:rPr>
-        <w:t xml:space="preserve">Captura de </w:t>
-      </w:r>
-      <w:proofErr w:type="spellStart"/>
-      <w:r>
-        <w:rPr>
-          <w:rFonts w:cs="Times New Roman"/>
-          <w:i/>
-          <w:iCs/>
-        </w:rPr>
-        <w:t>Signals</w:t>
-      </w:r>
-      <w:proofErr w:type="spellEnd"/>
-    </w:p>
-    <w:p>
-      <w:pPr>
-        <w:spacing w:after="0"/>
-        <w:rPr>
-          <w:rFonts w:cs="Times New Roman"/>
-          <w:i/>
-          <w:iCs/>
-          <w:color w:val="000000" w:themeColor="text1"/>
-          <w:szCs w:val="24"/>
-        </w:rPr>
-      </w:pPr>
-      <w:r>
-        <w:rPr>
-          <w:rFonts w:cs="Times New Roman"/>
-          <w:b/>
-          <w:bCs/>
-        </w:rPr>
-        <w:t>Estado de funcionamento:</w:t>
-      </w:r>
-      <w:r>
-        <w:rPr>
-          <w:rFonts w:cs="Times New Roman"/>
-          <w:b/>
-          <w:bCs/>
-        </w:rPr>
-        <w:t xml:space="preserve">  </w:t>
-      </w:r>
-      <w:r>
-        <w:rPr>
-          <w:rFonts w:cs="Times New Roman"/>
-          <w:i/>
-          <w:iCs/>
-          <w:color w:val="000000" w:themeColor="text1"/>
-          <w:szCs w:val="24"/>
-        </w:rPr>
-        <w:t>Totalmente operacional</w:t>
-      </w:r>
-    </w:p>
-    <w:p>
-      <w:pPr>
-        <w:spacing w:after="0"/>
-        <w:rPr>
-          <w:rFonts w:cs="Times New Roman"/>
-          <w:b/>
-          <w:bCs/>
-        </w:rPr>
-      </w:pPr>
-      <w:r>
-        <w:rPr>
-          <w:rFonts w:cs="Times New Roman"/>
-          <w:b/>
-          <w:bCs/>
-        </w:rPr>
-        <w:t>Implementação</w:t>
-      </w:r>
-      <w:r>
-        <w:rPr>
-          <w:rFonts w:cs="Times New Roman"/>
-          <w:b/>
-          <w:bCs/>
-        </w:rPr>
-        <w:t>:</w:t>
-      </w:r>
-    </w:p>
-    <w:p>
-      <w:pPr>
-        <w:rPr>
-          <w:color w:val="000000" w:themeColor="text1"/>
-        </w:rPr>
-      </w:pPr>
-      <w:r>
-        <w:rPr>
-          <w:i/>
-          <w:iCs/>
-          <w:color w:val="000000" w:themeColor="text1"/>
-        </w:rPr>
-        <w:t xml:space="preserve">A </w:t>
-      </w:r>
-      <w:proofErr w:type="spellStart"/>
-      <w:r>
-        <w:rPr>
-          <w:i/>
-          <w:iCs/>
-          <w:color w:val="000000" w:themeColor="text1"/>
-        </w:rPr>
-        <w:t>nanoShell</w:t>
-      </w:r>
-      <w:proofErr w:type="spellEnd"/>
-      <w:r>
-        <w:rPr>
-          <w:i/>
-          <w:iCs/>
           <w:color w:val="000000" w:themeColor="text1"/>
         </w:rPr>
         <w:t xml:space="preserve"> por defeito captura os sinais </w:t>
@@ -1279,31 +1257,7 @@
         <w:rPr>
           <w:color w:val="000000" w:themeColor="text1"/>
         </w:rPr>
-        <w:t>SIGINT</w:t>
-      </w:r>
-      <w:r>
-        <w:rPr>
-          <w:color w:val="000000" w:themeColor="text1"/>
-        </w:rPr>
-        <w:t xml:space="preserve">, </w:t>
-      </w:r>
-      <w:r>
-        <w:rPr>
-          <w:color w:val="000000" w:themeColor="text1"/>
-        </w:rPr>
-        <w:t>SIGUSR1</w:t>
-      </w:r>
-      <w:r>
-        <w:rPr>
-          <w:color w:val="000000" w:themeColor="text1"/>
-        </w:rPr>
-        <w:t xml:space="preserve"> e </w:t>
-      </w:r>
-      <w:r>
-        <w:rPr>
-          <w:color w:val="000000" w:themeColor="text1"/>
-        </w:rPr>
-        <w:t>SIGUSR2</w:t>
+        <w:t>SIGINT, SIGUSR1 e SIGUSR2</w:t>
       </w:r>
       <w:r>
         <w:rPr>
@@ -2455,14 +2409,15 @@
       </w:r>
     </w:p>
     <w:sectPr>
-      <w:headerReference w:type="even" r:id="rId13"/>
-      <w:headerReference w:type="default" r:id="rId14"/>
-      <w:footerReference w:type="default" r:id="rId15"/>
+      <w:headerReference w:type="even" r:id="rId12"/>
+      <w:headerReference w:type="default" r:id="rId13"/>
+      <w:footerReference w:type="default" r:id="rId14"/>
       <w:type w:val="continuous"/>
       <w:pgSz w:w="11906" w:h="16838" w:code="9"/>
-      <w:pgMar w:top="1418" w:right="1418" w:bottom="1418" w:left="1701" w:header="709" w:footer="612" w:gutter="0"/>
-      <w:pgNumType w:start="1"/>
+      <w:pgMar w:top="1418" w:right="1418" w:bottom="1276" w:left="1701" w:header="709" w:footer="612" w:gutter="0"/>
+      <w:pgNumType w:start="0"/>
       <w:cols w:space="708"/>
+      <w:titlePg/>
       <w:docGrid w:linePitch="360"/>
     </w:sectPr>
   </w:body>
@@ -2502,26 +2457,6 @@
 </file>
 
 <file path=word/footer1.xml><?xml version="1.0" encoding="utf-8"?>
-<w:ftr xmlns:wpc="http://schemas.microsoft.com/office/word/2010/wordprocessingCanvas" xmlns:cx="http://schemas.microsoft.com/office/drawing/2014/chartex" xmlns:cx1="http://schemas.microsoft.com/office/drawing/2015/9/8/chartex" xmlns:cx2="http://schemas.microsoft.com/office/drawing/2015/10/21/chartex" xmlns:cx3="http://schemas.microsoft.com/office/drawing/2016/5/9/chartex" xmlns:cx4="http://schemas.microsoft.com/office/drawing/2016/5/10/chartex" xmlns:cx5="http://schemas.microsoft.com/office/drawing/2016/5/11/chartex" xmlns:cx6="http://schemas.microsoft.com/office/drawing/2016/5/12/chartex" xmlns:cx7="http://schemas.microsoft.com/office/drawing/2016/5/13/chartex" xmlns:cx8="http://schemas.microsoft.com/office/drawing/2016/5/14/chartex" xmlns:mc="http://schemas.openxmlformats.org/markup-compatibility/2006" xmlns:aink="http://schemas.microsoft.com/office/drawing/2016/ink" xmlns:am3d="http://schemas.microsoft.com/office/drawing/2017/model3d" xmlns:o="urn:schemas-microsoft-com:office:office" xmlns:r="http://schemas.openxmlformats.org/officeDocument/2006/relationships" xmlns:m="http://schemas.openxmlformats.org/officeDocument/2006/math" xmlns:v="urn:schemas-microsoft-com:vml" xmlns:wp14="http://schemas.microsoft.com/office/word/2010/wordprocessingDrawing" xmlns:wp="http://schemas.openxmlformats.org/drawingml/2006/wordprocessingDrawing" xmlns:w10="urn:schemas-microsoft-com:office:word" xmlns:w="http://schemas.openxmlformats.org/wordprocessingml/2006/main" xmlns:w14="http://schemas.microsoft.com/office/word/2010/wordml" xmlns:w15="http://schemas.microsoft.com/office/word/2012/wordml" xmlns:w16cid="http://schemas.microsoft.com/office/word/2016/wordml/cid" xmlns:w16se="http://schemas.microsoft.com/office/word/2015/wordml/symex" xmlns:wpg="http://schemas.microsoft.com/office/word/2010/wordprocessingGroup" xmlns:wpi="http://schemas.microsoft.com/office/word/2010/wordprocessingInk" xmlns:wne="http://schemas.microsoft.com/office/word/2006/wordml" xmlns:wps="http://schemas.microsoft.com/office/word/2010/wordprocessingShape" mc:Ignorable="w14 w15 w16se w16cid wp14">
-  <w:p>
-    <w:pPr>
-      <w:pStyle w:val="Rodap"/>
-      <w:jc w:val="right"/>
-    </w:pPr>
-  </w:p>
-  <w:p>
-    <w:pPr>
-      <w:pStyle w:val="Rodap"/>
-      <w:jc w:val="right"/>
-      <w:rPr>
-        <w:sz w:val="20"/>
-      </w:rPr>
-    </w:pPr>
-  </w:p>
-</w:ftr>
-</file>
-
-<file path=word/footer2.xml><?xml version="1.0" encoding="utf-8"?>
 <w:ftr xmlns:wpc="http://schemas.microsoft.com/office/word/2010/wordprocessingCanvas" xmlns:cx="http://schemas.microsoft.com/office/drawing/2014/chartex" xmlns:cx1="http://schemas.microsoft.com/office/drawing/2015/9/8/chartex" xmlns:cx2="http://schemas.microsoft.com/office/drawing/2015/10/21/chartex" xmlns:cx3="http://schemas.microsoft.com/office/drawing/2016/5/9/chartex" xmlns:cx4="http://schemas.microsoft.com/office/drawing/2016/5/10/chartex" xmlns:cx5="http://schemas.microsoft.com/office/drawing/2016/5/11/chartex" xmlns:cx6="http://schemas.microsoft.com/office/drawing/2016/5/12/chartex" xmlns:cx7="http://schemas.microsoft.com/office/drawing/2016/5/13/chartex" xmlns:cx8="http://schemas.microsoft.com/office/drawing/2016/5/14/chartex" xmlns:mc="http://schemas.openxmlformats.org/markup-compatibility/2006" xmlns:aink="http://schemas.microsoft.com/office/drawing/2016/ink" xmlns:am3d="http://schemas.microsoft.com/office/drawing/2017/model3d" xmlns:o="urn:schemas-microsoft-com:office:office" xmlns:r="http://schemas.openxmlformats.org/officeDocument/2006/relationships" xmlns:m="http://schemas.openxmlformats.org/officeDocument/2006/math" xmlns:v="urn:schemas-microsoft-com:vml" xmlns:wp14="http://schemas.microsoft.com/office/word/2010/wordprocessingDrawing" xmlns:wp="http://schemas.openxmlformats.org/drawingml/2006/wordprocessingDrawing" xmlns:w10="urn:schemas-microsoft-com:office:word" xmlns:w="http://schemas.openxmlformats.org/wordprocessingml/2006/main" xmlns:w14="http://schemas.microsoft.com/office/word/2010/wordml" xmlns:w15="http://schemas.microsoft.com/office/word/2012/wordml" xmlns:w16cid="http://schemas.microsoft.com/office/word/2016/wordml/cid" xmlns:w16se="http://schemas.microsoft.com/office/word/2015/wordml/symex" xmlns:wpg="http://schemas.microsoft.com/office/word/2010/wordprocessingGroup" xmlns:wpi="http://schemas.microsoft.com/office/word/2010/wordprocessingInk" xmlns:wne="http://schemas.microsoft.com/office/word/2006/wordml" xmlns:wps="http://schemas.microsoft.com/office/word/2010/wordprocessingShape" mc:Ignorable="w14 w15 w16se w16cid wp14">
   <w:p>
     <w:pPr>
@@ -8916,7 +8851,7 @@
 </file>
 
 <file path=customXml/itemProps2.xml><?xml version="1.0" encoding="utf-8"?>
-<ds:datastoreItem xmlns:ds="http://schemas.openxmlformats.org/officeDocument/2006/customXml" ds:itemID="{5B7DA592-0503-48D3-AE8F-B3D79CCDB34B}">
+<ds:datastoreItem xmlns:ds="http://schemas.openxmlformats.org/officeDocument/2006/customXml" ds:itemID="{80E5511A-DCBC-4960-901F-2F93A096FBF2}">
   <ds:schemaRefs>
     <ds:schemaRef ds:uri="http://schemas.openxmlformats.org/officeDocument/2006/bibliography"/>
   </ds:schemaRefs>

</xml_diff>